<commit_message>
Upload updated timesheets and weekly status report.
</commit_message>
<xml_diff>
--- a/administration/status-reports/StatusReportTemplate.docx
+++ b/administration/status-reports/StatusReportTemplate.docx
@@ -113,7 +113,7 @@
           <w:sz w:val="28"/>
           <w:szCs w:val="28"/>
         </w:rPr>
-        <w:t>1</w:t>
+        <w:t>24</w:t>
       </w:r>
       <w:r>
         <w:rPr>
@@ -122,17 +122,26 @@
           <w:sz w:val="28"/>
           <w:szCs w:val="28"/>
         </w:rPr>
-        <w:t>8</w:t>
-      </w:r>
-      <w:r>
+        <w:t>/2021</w:t>
+      </w:r>
+    </w:p>
+    <w:p>
+      <w:pPr>
+        <w:rPr>
+          <w:sz w:val="24"/>
+        </w:rPr>
+      </w:pPr>
+    </w:p>
+    <w:p>
+      <w:pPr>
         <w:rPr>
           <w:b/>
           <w:smallCaps/>
           <w:sz w:val="28"/>
           <w:szCs w:val="28"/>
         </w:rPr>
-        <w:t>/2021</w:t>
-      </w:r>
+      </w:pPr>
+      <w:bookmarkStart w:id="0" w:name="_Toc257128653"/>
     </w:p>
     <w:p>
       <w:pPr>
@@ -140,24 +149,15 @@
           <w:sz w:val="24"/>
         </w:rPr>
       </w:pPr>
-    </w:p>
-    <w:p>
-      <w:pPr>
+      <w:r>
         <w:rPr>
           <w:b/>
           <w:smallCaps/>
           <w:sz w:val="28"/>
           <w:szCs w:val="28"/>
         </w:rPr>
-      </w:pPr>
-      <w:bookmarkStart w:id="0" w:name="_Toc257128653"/>
-    </w:p>
-    <w:p>
-      <w:pPr>
-        <w:rPr>
-          <w:sz w:val="24"/>
-        </w:rPr>
-      </w:pPr>
+        <w:t xml:space="preserve">Project </w:t>
+      </w:r>
       <w:r>
         <w:rPr>
           <w:b/>
@@ -165,8 +165,9 @@
           <w:sz w:val="28"/>
           <w:szCs w:val="28"/>
         </w:rPr>
-        <w:t xml:space="preserve">Project </w:t>
-      </w:r>
+        <w:t xml:space="preserve">Status </w:t>
+      </w:r>
+      <w:bookmarkEnd w:id="0"/>
       <w:r>
         <w:rPr>
           <w:b/>
@@ -174,9 +175,8 @@
           <w:sz w:val="28"/>
           <w:szCs w:val="28"/>
         </w:rPr>
-        <w:t xml:space="preserve">Status </w:t>
-      </w:r>
-      <w:bookmarkEnd w:id="0"/>
+        <w:t>Summary</w:t>
+      </w:r>
       <w:r>
         <w:rPr>
           <w:b/>
@@ -184,11 +184,10 @@
           <w:sz w:val="28"/>
           <w:szCs w:val="28"/>
         </w:rPr>
-        <w:t>Summary</w:t>
-      </w:r>
-      <w:r>
-        <w:rPr>
-          <w:b/>
+        <w:tab/>
+      </w:r>
+      <w:r>
+        <w:rPr>
           <w:smallCaps/>
           <w:sz w:val="28"/>
           <w:szCs w:val="28"/>
@@ -197,9 +196,13 @@
       </w:r>
       <w:r>
         <w:rPr>
-          <w:smallCaps/>
-          <w:sz w:val="28"/>
-          <w:szCs w:val="28"/>
+          <w:sz w:val="24"/>
+        </w:rPr>
+        <w:t>Percent Complete:</w:t>
+      </w:r>
+      <w:r>
+        <w:rPr>
+          <w:sz w:val="24"/>
         </w:rPr>
         <w:tab/>
       </w:r>
@@ -207,19 +210,7 @@
         <w:rPr>
           <w:sz w:val="24"/>
         </w:rPr>
-        <w:t>Percent Complete:</w:t>
-      </w:r>
-      <w:r>
-        <w:rPr>
-          <w:sz w:val="24"/>
-        </w:rPr>
-        <w:tab/>
-      </w:r>
-      <w:r>
-        <w:rPr>
-          <w:sz w:val="24"/>
-        </w:rPr>
-        <w:t>5</w:t>
+        <w:t>6</w:t>
       </w:r>
       <w:r>
         <w:rPr>
@@ -427,13 +418,6 @@
     </w:p>
     <w:p>
       <w:pPr>
-        <w:rPr>
-          <w:sz w:val="24"/>
-        </w:rPr>
-      </w:pPr>
-    </w:p>
-    <w:p>
-      <w:pPr>
         <w:pStyle w:val="Heading1"/>
         <w:jc w:val="left"/>
         <w:rPr>
@@ -443,21 +427,24 @@
         </w:rPr>
       </w:pPr>
       <w:bookmarkStart w:id="1" w:name="_Toc257128654"/>
-      <w:r>
+    </w:p>
+    <w:p>
+      <w:pPr>
+        <w:pStyle w:val="Heading1"/>
+        <w:jc w:val="left"/>
         <w:rPr>
           <w:smallCaps/>
           <w:sz w:val="28"/>
           <w:szCs w:val="28"/>
         </w:rPr>
-        <w:t>Work Pla</w:t>
-      </w:r>
+      </w:pPr>
       <w:r>
         <w:rPr>
           <w:smallCaps/>
           <w:sz w:val="28"/>
           <w:szCs w:val="28"/>
         </w:rPr>
-        <w:t>n</w:t>
+        <w:t>Work Pla</w:t>
       </w:r>
       <w:r>
         <w:rPr>
@@ -465,7 +452,7 @@
           <w:sz w:val="28"/>
           <w:szCs w:val="28"/>
         </w:rPr>
-        <w:t xml:space="preserve">ned for Last </w:t>
+        <w:t>n</w:t>
       </w:r>
       <w:r>
         <w:rPr>
@@ -473,6 +460,14 @@
           <w:sz w:val="28"/>
           <w:szCs w:val="28"/>
         </w:rPr>
+        <w:t xml:space="preserve">ned for Last </w:t>
+      </w:r>
+      <w:r>
+        <w:rPr>
+          <w:smallCaps/>
+          <w:sz w:val="28"/>
+          <w:szCs w:val="28"/>
+        </w:rPr>
         <w:t>Week</w:t>
       </w:r>
     </w:p>
@@ -486,7 +481,19 @@
         <w:rPr>
           <w:sz w:val="24"/>
         </w:rPr>
-        <w:t>The work planned for last week was as follows:</w:t>
+        <w:t>We plan</w:t>
+      </w:r>
+      <w:r>
+        <w:rPr>
+          <w:sz w:val="24"/>
+        </w:rPr>
+        <w:t>ned</w:t>
+      </w:r>
+      <w:r>
+        <w:rPr>
+          <w:sz w:val="24"/>
+        </w:rPr>
+        <w:t xml:space="preserve"> to work out the initial deliverables and requirements of our of project. As well as setting up the next stage of development environments such as Vitas and Xilinx on everyone’s personal computers. as well as working out the initial requirements of our project.</w:t>
       </w:r>
     </w:p>
     <w:p>
@@ -537,7 +544,283 @@
         <w:rPr>
           <w:sz w:val="24"/>
         </w:rPr>
-        <w:t>Some members are still having issues setting up the development environment we’ll continue to debug and troubleshoot.</w:t>
+        <w:t>Setup the supplemental development environments Vitas and Xilinx on everyone’s personal computers.</w:t>
+      </w:r>
+    </w:p>
+    <w:p>
+      <w:pPr>
+        <w:pStyle w:val="Heading1"/>
+        <w:jc w:val="left"/>
+        <w:rPr>
+          <w:smallCaps/>
+          <w:sz w:val="28"/>
+          <w:szCs w:val="28"/>
+        </w:rPr>
+      </w:pPr>
+    </w:p>
+    <w:p>
+      <w:pPr>
+        <w:pStyle w:val="Heading1"/>
+        <w:jc w:val="left"/>
+        <w:rPr>
+          <w:smallCaps/>
+          <w:sz w:val="28"/>
+          <w:szCs w:val="28"/>
+        </w:rPr>
+      </w:pPr>
+    </w:p>
+    <w:p>
+      <w:pPr>
+        <w:pStyle w:val="Heading1"/>
+        <w:jc w:val="left"/>
+        <w:rPr>
+          <w:smallCaps/>
+          <w:sz w:val="28"/>
+          <w:szCs w:val="28"/>
+        </w:rPr>
+      </w:pPr>
+      <w:r>
+        <w:rPr>
+          <w:smallCaps/>
+          <w:sz w:val="28"/>
+          <w:szCs w:val="28"/>
+        </w:rPr>
+        <w:t>Work Completed</w:t>
+      </w:r>
+      <w:bookmarkEnd w:id="1"/>
+      <w:r>
+        <w:rPr>
+          <w:smallCaps/>
+          <w:sz w:val="28"/>
+          <w:szCs w:val="28"/>
+        </w:rPr>
+        <w:t xml:space="preserve"> </w:t>
+      </w:r>
+      <w:r>
+        <w:rPr>
+          <w:smallCaps/>
+          <w:sz w:val="28"/>
+          <w:szCs w:val="28"/>
+        </w:rPr>
+        <w:t xml:space="preserve">Last </w:t>
+      </w:r>
+      <w:r>
+        <w:rPr>
+          <w:smallCaps/>
+          <w:sz w:val="28"/>
+          <w:szCs w:val="28"/>
+        </w:rPr>
+        <w:t>Week</w:t>
+      </w:r>
+    </w:p>
+    <w:p>
+      <w:pPr>
+        <w:rPr>
+          <w:sz w:val="24"/>
+        </w:rPr>
+      </w:pPr>
+      <w:bookmarkStart w:id="2" w:name="_Hlk85990823"/>
+      <w:r>
+        <w:rPr>
+          <w:sz w:val="24"/>
+        </w:rPr>
+        <w:t xml:space="preserve">We made the appropriate changes to our project charter. The updated project charter incorporates the feedback </w:t>
+      </w:r>
+      <w:bookmarkStart w:id="3" w:name="_Hlk85990810"/>
+      <w:r>
+        <w:rPr>
+          <w:sz w:val="24"/>
+        </w:rPr>
+        <w:t xml:space="preserve">provided </w:t>
+      </w:r>
+      <w:bookmarkEnd w:id="3"/>
+      <w:r>
+        <w:rPr>
+          <w:sz w:val="24"/>
+        </w:rPr>
+        <w:t xml:space="preserve">by both our TA and our Project Sponsor. </w:t>
+      </w:r>
+      <w:r>
+        <w:rPr>
+          <w:sz w:val="24"/>
+        </w:rPr>
+        <w:t xml:space="preserve">The Project Sponsor has approved the Project Charter and we have updated Kirby our TA. Additionally, we also posted the approval email to the Github Repository. Last, everyone development environments are now fully setup on the personal machines. We are now effectively postured to start working on requirements. </w:t>
+      </w:r>
+      <w:bookmarkStart w:id="4" w:name="_Toc257128655"/>
+    </w:p>
+    <w:bookmarkEnd w:id="2"/>
+    <w:p>
+      <w:pPr>
+        <w:pStyle w:val="Heading1"/>
+        <w:jc w:val="left"/>
+        <w:rPr>
+          <w:smallCaps/>
+          <w:sz w:val="28"/>
+          <w:szCs w:val="28"/>
+        </w:rPr>
+      </w:pPr>
+    </w:p>
+    <w:p>
+      <w:pPr>
+        <w:pStyle w:val="Heading1"/>
+        <w:jc w:val="left"/>
+        <w:rPr>
+          <w:smallCaps/>
+          <w:sz w:val="28"/>
+          <w:szCs w:val="28"/>
+        </w:rPr>
+      </w:pPr>
+    </w:p>
+    <w:p>
+      <w:pPr>
+        <w:pStyle w:val="Heading1"/>
+        <w:jc w:val="left"/>
+        <w:rPr>
+          <w:smallCaps/>
+          <w:sz w:val="28"/>
+          <w:szCs w:val="28"/>
+        </w:rPr>
+      </w:pPr>
+      <w:r>
+        <w:rPr>
+          <w:smallCaps/>
+          <w:sz w:val="28"/>
+          <w:szCs w:val="28"/>
+        </w:rPr>
+        <w:t>W</w:t>
+      </w:r>
+      <w:r>
+        <w:rPr>
+          <w:smallCaps/>
+          <w:sz w:val="28"/>
+          <w:szCs w:val="28"/>
+        </w:rPr>
+        <w:t xml:space="preserve">ork </w:t>
+      </w:r>
+      <w:r>
+        <w:rPr>
+          <w:smallCaps/>
+          <w:sz w:val="28"/>
+          <w:szCs w:val="28"/>
+        </w:rPr>
+        <w:t>Planned F</w:t>
+      </w:r>
+      <w:r>
+        <w:rPr>
+          <w:smallCaps/>
+          <w:sz w:val="28"/>
+          <w:szCs w:val="28"/>
+        </w:rPr>
+        <w:t xml:space="preserve">or Next </w:t>
+      </w:r>
+      <w:bookmarkEnd w:id="4"/>
+      <w:r>
+        <w:rPr>
+          <w:smallCaps/>
+          <w:sz w:val="28"/>
+          <w:szCs w:val="28"/>
+        </w:rPr>
+        <w:t>Week</w:t>
+      </w:r>
+    </w:p>
+    <w:p>
+      <w:pPr>
+        <w:rPr>
+          <w:bCs/>
+          <w:sz w:val="24"/>
+        </w:rPr>
+      </w:pPr>
+      <w:r>
+        <w:rPr>
+          <w:bCs/>
+          <w:sz w:val="24"/>
+        </w:rPr>
+        <w:t>We are now effectively postured to start working on requirements.</w:t>
+      </w:r>
+      <w:r>
+        <w:rPr>
+          <w:bCs/>
+          <w:sz w:val="24"/>
+        </w:rPr>
+        <w:t xml:space="preserve"> We have a </w:t>
+      </w:r>
+      <w:r>
+        <w:rPr>
+          <w:bCs/>
+          <w:sz w:val="24"/>
+        </w:rPr>
+        <w:t>G</w:t>
+      </w:r>
+      <w:r>
+        <w:rPr>
+          <w:bCs/>
+          <w:sz w:val="24"/>
+        </w:rPr>
+        <w:t xml:space="preserve">oogle </w:t>
+      </w:r>
+      <w:r>
+        <w:rPr>
+          <w:bCs/>
+          <w:sz w:val="24"/>
+        </w:rPr>
+        <w:t>D</w:t>
+      </w:r>
+      <w:r>
+        <w:rPr>
+          <w:bCs/>
+          <w:sz w:val="24"/>
+        </w:rPr>
+        <w:t>oc that we are working on as a team and have identified three valid use cases. We are also currently brainstorming</w:t>
+      </w:r>
+      <w:r>
+        <w:rPr>
+          <w:bCs/>
+          <w:sz w:val="24"/>
+        </w:rPr>
+        <w:t xml:space="preserve"> additional use cases and potential requirements. Last, we are still working to setup Vitas and Xilinx. Once these are setup, we will begin familiarizing ourselves with the more nuanced elements of the technology stack.</w:t>
+      </w:r>
+    </w:p>
+    <w:p>
+      <w:pPr>
+        <w:rPr>
+          <w:bCs/>
+          <w:sz w:val="24"/>
+        </w:rPr>
+      </w:pPr>
+    </w:p>
+    <w:p>
+      <w:pPr>
+        <w:rPr>
+          <w:bCs/>
+        </w:rPr>
+      </w:pPr>
+    </w:p>
+    <w:p>
+      <w:pPr>
+        <w:pStyle w:val="Heading1"/>
+        <w:jc w:val="left"/>
+        <w:rPr>
+          <w:smallCaps/>
+          <w:sz w:val="28"/>
+          <w:szCs w:val="28"/>
+        </w:rPr>
+      </w:pPr>
+      <w:r>
+        <w:rPr>
+          <w:smallCaps/>
+          <w:sz w:val="28"/>
+          <w:szCs w:val="28"/>
+        </w:rPr>
+        <w:lastRenderedPageBreak/>
+        <w:t xml:space="preserve">Open </w:t>
+      </w:r>
+      <w:r>
+        <w:rPr>
+          <w:smallCaps/>
+          <w:sz w:val="28"/>
+          <w:szCs w:val="28"/>
+        </w:rPr>
+        <w:t>Issues</w:t>
       </w:r>
     </w:p>
     <w:p>
@@ -554,286 +837,13 @@
         <w:rPr>
           <w:sz w:val="24"/>
         </w:rPr>
-        <w:t>Update project charter to incorporate TA and Sponsor feedback.</w:t>
-      </w:r>
-    </w:p>
-    <w:p>
-      <w:pPr>
+        <w:t>We will now be working to setup the supplemental development environments Vitas and Xilinx on everyone’s personal computers.</w:t>
+      </w:r>
+      <w:r>
         <w:rPr>
           <w:sz w:val="24"/>
         </w:rPr>
-      </w:pPr>
-    </w:p>
-    <w:p>
-      <w:pPr>
-        <w:pStyle w:val="Heading1"/>
-        <w:jc w:val="left"/>
-        <w:rPr>
-          <w:smallCaps/>
-          <w:sz w:val="28"/>
-          <w:szCs w:val="28"/>
-        </w:rPr>
-      </w:pPr>
-    </w:p>
-    <w:p>
-      <w:pPr>
-        <w:pStyle w:val="Heading1"/>
-        <w:jc w:val="left"/>
-        <w:rPr>
-          <w:smallCaps/>
-          <w:sz w:val="28"/>
-          <w:szCs w:val="28"/>
-        </w:rPr>
-      </w:pPr>
-      <w:r>
-        <w:rPr>
-          <w:smallCaps/>
-          <w:sz w:val="28"/>
-          <w:szCs w:val="28"/>
-        </w:rPr>
-        <w:t>Work Completed</w:t>
-      </w:r>
-      <w:bookmarkEnd w:id="1"/>
-      <w:r>
-        <w:rPr>
-          <w:smallCaps/>
-          <w:sz w:val="28"/>
-          <w:szCs w:val="28"/>
-        </w:rPr>
-        <w:t xml:space="preserve"> </w:t>
-      </w:r>
-      <w:r>
-        <w:rPr>
-          <w:smallCaps/>
-          <w:sz w:val="28"/>
-          <w:szCs w:val="28"/>
-        </w:rPr>
-        <w:t xml:space="preserve">Last </w:t>
-      </w:r>
-      <w:r>
-        <w:rPr>
-          <w:smallCaps/>
-          <w:sz w:val="28"/>
-          <w:szCs w:val="28"/>
-        </w:rPr>
-        <w:t>Week</w:t>
-      </w:r>
-    </w:p>
-    <w:p>
-      <w:pPr>
-        <w:rPr>
-          <w:sz w:val="24"/>
-        </w:rPr>
-      </w:pPr>
-      <w:r>
-        <w:rPr>
-          <w:sz w:val="24"/>
-        </w:rPr>
-        <w:t>We made the appropriate changes to our project charter. The updated project charter incorporates the feedback provided by both our TA and our Project Sponsor. We expect the Project Sponsor to fully sign off on our project charter this week. Additionally, we have now completed the initial development environment setups for everyone in the group</w:t>
-      </w:r>
-      <w:r>
-        <w:rPr>
-          <w:sz w:val="24"/>
-        </w:rPr>
-        <w:t>.</w:t>
-      </w:r>
-      <w:r>
-        <w:rPr>
-          <w:sz w:val="24"/>
-        </w:rPr>
-        <w:t xml:space="preserve"> We have also decided to go with an Agile/Kanban hybrid approach given the dynamic and exploratory nature of our project. </w:t>
-      </w:r>
-    </w:p>
-    <w:p>
-      <w:pPr>
-        <w:rPr>
-          <w:sz w:val="24"/>
-        </w:rPr>
-      </w:pPr>
-    </w:p>
-    <w:p>
-      <w:pPr>
-        <w:pStyle w:val="Heading1"/>
-        <w:jc w:val="left"/>
-        <w:rPr>
-          <w:smallCaps/>
-          <w:sz w:val="28"/>
-          <w:szCs w:val="28"/>
-        </w:rPr>
-      </w:pPr>
-      <w:bookmarkStart w:id="2" w:name="_Toc257128655"/>
-    </w:p>
-    <w:p>
-      <w:pPr>
-        <w:pStyle w:val="Heading1"/>
-        <w:jc w:val="left"/>
-        <w:rPr>
-          <w:smallCaps/>
-          <w:sz w:val="28"/>
-          <w:szCs w:val="28"/>
-        </w:rPr>
-      </w:pPr>
-      <w:r>
-        <w:rPr>
-          <w:smallCaps/>
-          <w:sz w:val="28"/>
-          <w:szCs w:val="28"/>
-        </w:rPr>
-        <w:t>W</w:t>
-      </w:r>
-      <w:r>
-        <w:rPr>
-          <w:smallCaps/>
-          <w:sz w:val="28"/>
-          <w:szCs w:val="28"/>
-        </w:rPr>
-        <w:t xml:space="preserve">ork </w:t>
-      </w:r>
-      <w:r>
-        <w:rPr>
-          <w:smallCaps/>
-          <w:sz w:val="28"/>
-          <w:szCs w:val="28"/>
-        </w:rPr>
-        <w:t>Planned F</w:t>
-      </w:r>
-      <w:r>
-        <w:rPr>
-          <w:smallCaps/>
-          <w:sz w:val="28"/>
-          <w:szCs w:val="28"/>
-        </w:rPr>
-        <w:t xml:space="preserve">or Next </w:t>
-      </w:r>
-      <w:bookmarkEnd w:id="2"/>
-      <w:r>
-        <w:rPr>
-          <w:smallCaps/>
-          <w:sz w:val="28"/>
-          <w:szCs w:val="28"/>
-        </w:rPr>
-        <w:t>Week</w:t>
-      </w:r>
-    </w:p>
-    <w:p>
-      <w:pPr>
-        <w:rPr>
-          <w:sz w:val="24"/>
-        </w:rPr>
-      </w:pPr>
-      <w:r>
-        <w:rPr>
-          <w:sz w:val="24"/>
-        </w:rPr>
-        <w:t xml:space="preserve">We plan to work out the initial deliverables and requirements of our of project. </w:t>
-      </w:r>
-      <w:r>
-        <w:rPr>
-          <w:sz w:val="24"/>
-        </w:rPr>
-        <w:t xml:space="preserve">As well </w:t>
-      </w:r>
-      <w:r>
-        <w:rPr>
-          <w:sz w:val="24"/>
-        </w:rPr>
-        <w:t>as setting up the next stage of development environments such as Vitas and Xilinx on everyone’s personal computers. as well as working out the initial requirements of our project.</w:t>
-      </w:r>
-    </w:p>
-    <w:p>
-      <w:pPr>
-        <w:numPr>
-          <w:ilvl w:val="0"/>
-          <w:numId w:val="24"/>
-        </w:numPr>
-        <w:rPr>
-          <w:sz w:val="24"/>
-        </w:rPr>
-      </w:pPr>
-      <w:r>
-        <w:rPr>
-          <w:sz w:val="24"/>
-        </w:rPr>
-        <w:t>Continue to review novel research papers provided by the sponsor.</w:t>
-      </w:r>
-    </w:p>
-    <w:p>
-      <w:pPr>
-        <w:numPr>
-          <w:ilvl w:val="0"/>
-          <w:numId w:val="24"/>
-        </w:numPr>
-        <w:rPr>
-          <w:sz w:val="24"/>
-        </w:rPr>
-      </w:pPr>
-      <w:r>
-        <w:rPr>
-          <w:sz w:val="24"/>
-        </w:rPr>
-        <w:t>Continue to read documentation surrounding the technology stack.</w:t>
-      </w:r>
-    </w:p>
-    <w:p>
-      <w:pPr>
-        <w:numPr>
-          <w:ilvl w:val="0"/>
-          <w:numId w:val="24"/>
-        </w:numPr>
-        <w:rPr>
-          <w:sz w:val="24"/>
-        </w:rPr>
-      </w:pPr>
-      <w:r>
-        <w:rPr>
-          <w:sz w:val="24"/>
-        </w:rPr>
-        <w:t>Setup the supplemental development environments Vitas and Xilinx on everyone’s personal computers.</w:t>
-      </w:r>
-    </w:p>
-    <w:p>
-      <w:pPr>
-        <w:pStyle w:val="Heading1"/>
-        <w:jc w:val="left"/>
-        <w:rPr>
-          <w:smallCaps/>
-          <w:sz w:val="28"/>
-          <w:szCs w:val="28"/>
-        </w:rPr>
-      </w:pPr>
-      <w:r>
-        <w:rPr>
-          <w:smallCaps/>
-          <w:sz w:val="28"/>
-          <w:szCs w:val="28"/>
-        </w:rPr>
-        <w:lastRenderedPageBreak/>
-        <w:t xml:space="preserve">Open </w:t>
-      </w:r>
-      <w:r>
-        <w:rPr>
-          <w:smallCaps/>
-          <w:sz w:val="28"/>
-          <w:szCs w:val="28"/>
-        </w:rPr>
-        <w:t>Issues</w:t>
-      </w:r>
-    </w:p>
-    <w:p>
-      <w:pPr>
-        <w:numPr>
-          <w:ilvl w:val="0"/>
-          <w:numId w:val="24"/>
-        </w:numPr>
-        <w:rPr>
-          <w:sz w:val="24"/>
-        </w:rPr>
-      </w:pPr>
-      <w:r>
-        <w:rPr>
-          <w:sz w:val="24"/>
-        </w:rPr>
-        <w:t>Initial development environments are now fully setup. We will now be working to setup the supplemental development environments Vitas and Xilinx on everyone’s personal computers.</w:t>
+        <w:t xml:space="preserve"> We are also continuing to brainstorm and develop our requirements and use cases.</w:t>
       </w:r>
     </w:p>
     <w:p>
@@ -1146,7 +1156,7 @@
                 <w:sz w:val="24"/>
                 <w:szCs w:val="24"/>
               </w:rPr>
-              <w:t>Completed</w:t>
+              <w:t>Complete</w:t>
             </w:r>
           </w:p>
         </w:tc>
@@ -1277,6 +1287,128 @@
         <w:tc>
           <w:tcPr>
             <w:tcW w:w="2880" w:type="dxa"/>
+          </w:tcPr>
+          <w:p>
+            <w:pPr>
+              <w:rPr>
+                <w:sz w:val="24"/>
+                <w:szCs w:val="24"/>
+              </w:rPr>
+            </w:pPr>
+            <w:r>
+              <w:rPr>
+                <w:sz w:val="24"/>
+                <w:szCs w:val="24"/>
+              </w:rPr>
+              <w:t>Setup Vitas and Xilinx</w:t>
+            </w:r>
+          </w:p>
+        </w:tc>
+        <w:tc>
+          <w:tcPr>
+            <w:tcW w:w="1317" w:type="dxa"/>
+          </w:tcPr>
+          <w:p>
+            <w:pPr>
+              <w:rPr>
+                <w:sz w:val="24"/>
+                <w:szCs w:val="24"/>
+              </w:rPr>
+            </w:pPr>
+            <w:r>
+              <w:rPr>
+                <w:sz w:val="24"/>
+                <w:szCs w:val="24"/>
+              </w:rPr>
+              <w:t>006</w:t>
+            </w:r>
+          </w:p>
+        </w:tc>
+        <w:tc>
+          <w:tcPr>
+            <w:tcW w:w="1318" w:type="dxa"/>
+          </w:tcPr>
+          <w:p>
+            <w:pPr>
+              <w:rPr>
+                <w:sz w:val="24"/>
+                <w:szCs w:val="24"/>
+              </w:rPr>
+            </w:pPr>
+            <w:r>
+              <w:rPr>
+                <w:sz w:val="24"/>
+                <w:szCs w:val="24"/>
+              </w:rPr>
+              <w:t>10/21/2021</w:t>
+            </w:r>
+          </w:p>
+        </w:tc>
+        <w:tc>
+          <w:tcPr>
+            <w:tcW w:w="1317" w:type="dxa"/>
+          </w:tcPr>
+          <w:p>
+            <w:pPr>
+              <w:rPr>
+                <w:sz w:val="24"/>
+                <w:szCs w:val="24"/>
+              </w:rPr>
+            </w:pPr>
+            <w:r>
+              <w:rPr>
+                <w:sz w:val="24"/>
+                <w:szCs w:val="24"/>
+              </w:rPr>
+              <w:t>11/15/2021</w:t>
+            </w:r>
+          </w:p>
+        </w:tc>
+        <w:tc>
+          <w:tcPr>
+            <w:tcW w:w="1318" w:type="dxa"/>
+          </w:tcPr>
+          <w:p>
+            <w:pPr>
+              <w:rPr>
+                <w:sz w:val="24"/>
+                <w:szCs w:val="24"/>
+              </w:rPr>
+            </w:pPr>
+            <w:r>
+              <w:rPr>
+                <w:sz w:val="24"/>
+                <w:szCs w:val="24"/>
+              </w:rPr>
+              <w:t>TBD</w:t>
+            </w:r>
+          </w:p>
+        </w:tc>
+        <w:tc>
+          <w:tcPr>
+            <w:tcW w:w="1318" w:type="dxa"/>
+          </w:tcPr>
+          <w:p>
+            <w:pPr>
+              <w:rPr>
+                <w:sz w:val="24"/>
+                <w:szCs w:val="24"/>
+              </w:rPr>
+            </w:pPr>
+            <w:r>
+              <w:rPr>
+                <w:sz w:val="24"/>
+                <w:szCs w:val="24"/>
+              </w:rPr>
+              <w:t>Incomplete</w:t>
+            </w:r>
+          </w:p>
+        </w:tc>
+      </w:tr>
+      <w:tr>
+        <w:tc>
+          <w:tcPr>
+            <w:tcW w:w="2880" w:type="dxa"/>
             <w:shd w:val="clear" w:color="auto" w:fill="D9D9D9"/>
           </w:tcPr>
           <w:p>
@@ -1494,7 +1626,7 @@
               <w:rPr>
                 <w:sz w:val="24"/>
               </w:rPr>
-              <w:t>Completed</w:t>
+              <w:t>Complete</w:t>
             </w:r>
           </w:p>
         </w:tc>
@@ -1673,7 +1805,251 @@
                 <w:sz w:val="24"/>
                 <w:szCs w:val="24"/>
               </w:rPr>
-              <w:t>Completed</w:t>
+              <w:t>Complete</w:t>
+            </w:r>
+          </w:p>
+        </w:tc>
+      </w:tr>
+      <w:tr>
+        <w:tc>
+          <w:tcPr>
+            <w:tcW w:w="2880" w:type="dxa"/>
+          </w:tcPr>
+          <w:p>
+            <w:pPr>
+              <w:rPr>
+                <w:sz w:val="24"/>
+                <w:szCs w:val="24"/>
+              </w:rPr>
+            </w:pPr>
+            <w:r>
+              <w:rPr>
+                <w:sz w:val="24"/>
+                <w:szCs w:val="24"/>
+              </w:rPr>
+              <w:t>Requirements Document</w:t>
+            </w:r>
+          </w:p>
+        </w:tc>
+        <w:tc>
+          <w:tcPr>
+            <w:tcW w:w="1317" w:type="dxa"/>
+          </w:tcPr>
+          <w:p>
+            <w:pPr>
+              <w:rPr>
+                <w:sz w:val="24"/>
+                <w:szCs w:val="24"/>
+              </w:rPr>
+            </w:pPr>
+            <w:r>
+              <w:rPr>
+                <w:sz w:val="24"/>
+                <w:szCs w:val="24"/>
+              </w:rPr>
+              <w:t>005</w:t>
+            </w:r>
+          </w:p>
+        </w:tc>
+        <w:tc>
+          <w:tcPr>
+            <w:tcW w:w="1318" w:type="dxa"/>
+          </w:tcPr>
+          <w:p>
+            <w:pPr>
+              <w:rPr>
+                <w:sz w:val="24"/>
+                <w:szCs w:val="24"/>
+              </w:rPr>
+            </w:pPr>
+            <w:r>
+              <w:rPr>
+                <w:sz w:val="24"/>
+                <w:szCs w:val="24"/>
+              </w:rPr>
+              <w:t>10/21/2021</w:t>
+            </w:r>
+          </w:p>
+        </w:tc>
+        <w:tc>
+          <w:tcPr>
+            <w:tcW w:w="1317" w:type="dxa"/>
+          </w:tcPr>
+          <w:p>
+            <w:pPr>
+              <w:rPr>
+                <w:sz w:val="24"/>
+                <w:szCs w:val="24"/>
+              </w:rPr>
+            </w:pPr>
+            <w:r>
+              <w:rPr>
+                <w:sz w:val="24"/>
+                <w:szCs w:val="24"/>
+              </w:rPr>
+              <w:t>TBD</w:t>
+            </w:r>
+          </w:p>
+        </w:tc>
+        <w:tc>
+          <w:tcPr>
+            <w:tcW w:w="1318" w:type="dxa"/>
+          </w:tcPr>
+          <w:p>
+            <w:pPr>
+              <w:rPr>
+                <w:sz w:val="24"/>
+                <w:szCs w:val="24"/>
+              </w:rPr>
+            </w:pPr>
+            <w:r>
+              <w:rPr>
+                <w:sz w:val="24"/>
+                <w:szCs w:val="24"/>
+              </w:rPr>
+              <w:t>TBD</w:t>
+            </w:r>
+          </w:p>
+        </w:tc>
+        <w:tc>
+          <w:tcPr>
+            <w:tcW w:w="1318" w:type="dxa"/>
+          </w:tcPr>
+          <w:p>
+            <w:pPr>
+              <w:rPr>
+                <w:sz w:val="24"/>
+                <w:szCs w:val="24"/>
+              </w:rPr>
+            </w:pPr>
+            <w:r>
+              <w:rPr>
+                <w:sz w:val="24"/>
+                <w:szCs w:val="24"/>
+              </w:rPr>
+              <w:t>Incomplete</w:t>
+            </w:r>
+          </w:p>
+        </w:tc>
+      </w:tr>
+      <w:tr>
+        <w:tc>
+          <w:tcPr>
+            <w:tcW w:w="2880" w:type="dxa"/>
+          </w:tcPr>
+          <w:p>
+            <w:pPr>
+              <w:rPr>
+                <w:sz w:val="24"/>
+                <w:szCs w:val="24"/>
+              </w:rPr>
+            </w:pPr>
+            <w:r>
+              <w:rPr>
+                <w:sz w:val="24"/>
+                <w:szCs w:val="24"/>
+              </w:rPr>
+              <w:t>First Use Case</w:t>
+            </w:r>
+          </w:p>
+        </w:tc>
+        <w:tc>
+          <w:tcPr>
+            <w:tcW w:w="1317" w:type="dxa"/>
+          </w:tcPr>
+          <w:p>
+            <w:pPr>
+              <w:rPr>
+                <w:sz w:val="24"/>
+                <w:szCs w:val="24"/>
+              </w:rPr>
+            </w:pPr>
+            <w:r>
+              <w:rPr>
+                <w:sz w:val="24"/>
+                <w:szCs w:val="24"/>
+              </w:rPr>
+              <w:t>007</w:t>
+            </w:r>
+          </w:p>
+        </w:tc>
+        <w:tc>
+          <w:tcPr>
+            <w:tcW w:w="1318" w:type="dxa"/>
+          </w:tcPr>
+          <w:p>
+            <w:pPr>
+              <w:rPr>
+                <w:sz w:val="24"/>
+                <w:szCs w:val="24"/>
+              </w:rPr>
+            </w:pPr>
+            <w:r>
+              <w:rPr>
+                <w:sz w:val="24"/>
+                <w:szCs w:val="24"/>
+              </w:rPr>
+              <w:t>10/21/2021</w:t>
+            </w:r>
+          </w:p>
+        </w:tc>
+        <w:tc>
+          <w:tcPr>
+            <w:tcW w:w="1317" w:type="dxa"/>
+          </w:tcPr>
+          <w:p>
+            <w:pPr>
+              <w:rPr>
+                <w:sz w:val="24"/>
+                <w:szCs w:val="24"/>
+              </w:rPr>
+            </w:pPr>
+            <w:r>
+              <w:rPr>
+                <w:sz w:val="24"/>
+                <w:szCs w:val="24"/>
+              </w:rPr>
+              <w:t>10/24/2021</w:t>
+            </w:r>
+          </w:p>
+        </w:tc>
+        <w:tc>
+          <w:tcPr>
+            <w:tcW w:w="1318" w:type="dxa"/>
+          </w:tcPr>
+          <w:p>
+            <w:pPr>
+              <w:rPr>
+                <w:sz w:val="24"/>
+                <w:szCs w:val="24"/>
+              </w:rPr>
+            </w:pPr>
+            <w:r>
+              <w:rPr>
+                <w:sz w:val="24"/>
+                <w:szCs w:val="24"/>
+              </w:rPr>
+              <w:t>10/24/2021</w:t>
+            </w:r>
+          </w:p>
+        </w:tc>
+        <w:tc>
+          <w:tcPr>
+            <w:tcW w:w="1318" w:type="dxa"/>
+          </w:tcPr>
+          <w:p>
+            <w:pPr>
+              <w:rPr>
+                <w:sz w:val="24"/>
+                <w:szCs w:val="24"/>
+              </w:rPr>
+            </w:pPr>
+            <w:r>
+              <w:rPr>
+                <w:sz w:val="24"/>
+                <w:szCs w:val="24"/>
+              </w:rPr>
+              <w:t>Complete</w:t>
             </w:r>
           </w:p>
         </w:tc>
@@ -1703,7 +2079,7 @@
           <w:szCs w:val="28"/>
         </w:rPr>
       </w:pPr>
-      <w:bookmarkStart w:id="3" w:name="_Toc257128657"/>
+      <w:bookmarkStart w:id="5" w:name="_Toc257128657"/>
       <w:r>
         <w:rPr>
           <w:smallCaps/>
@@ -1720,7 +2096,7 @@
         </w:rPr>
         <w:t xml:space="preserve"> Change</w:t>
       </w:r>
-      <w:bookmarkEnd w:id="3"/>
+      <w:bookmarkEnd w:id="5"/>
       <w:r>
         <w:rPr>
           <w:smallCaps/>

</xml_diff>

<commit_message>
Upload weekly status report to repo
</commit_message>
<xml_diff>
--- a/administration/status-reports/StatusReportTemplate.docx
+++ b/administration/status-reports/StatusReportTemplate.docx
@@ -113,7 +113,7 @@
           <w:sz w:val="28"/>
           <w:szCs w:val="28"/>
         </w:rPr>
-        <w:t>24</w:t>
+        <w:t>31</w:t>
       </w:r>
       <w:r>
         <w:rPr>
@@ -210,7 +210,7 @@
         <w:rPr>
           <w:sz w:val="24"/>
         </w:rPr>
-        <w:t>6</w:t>
+        <w:t>8</w:t>
       </w:r>
       <w:r>
         <w:rPr>
@@ -474,26 +474,269 @@
     <w:p>
       <w:pPr>
         <w:rPr>
+          <w:bCs/>
           <w:sz w:val="24"/>
         </w:rPr>
       </w:pPr>
       <w:r>
         <w:rPr>
+          <w:bCs/>
           <w:sz w:val="24"/>
         </w:rPr>
-        <w:t>We plan</w:t>
-      </w:r>
-      <w:r>
-        <w:rPr>
+        <w:t>We are now effectively postured to start working on requirements.</w:t>
+      </w:r>
+      <w:r>
+        <w:rPr>
+          <w:bCs/>
           <w:sz w:val="24"/>
         </w:rPr>
-        <w:t>ned</w:t>
-      </w:r>
-      <w:r>
+        <w:t xml:space="preserve"> We have a Google Doc that we are working on as a team and have identified three valid use cases. We are also currently brainstorming additional use cases and potential requirements. Last, we are still working to setup Vitas and Xilinx. Once these are setup, we will begin familiarizing ourselves with the more nuanced elements of the technology stack.</w:t>
+      </w:r>
+    </w:p>
+    <w:p>
+      <w:pPr>
+        <w:pStyle w:val="Heading1"/>
+        <w:jc w:val="left"/>
+        <w:rPr>
+          <w:smallCaps/>
+          <w:sz w:val="28"/>
+          <w:szCs w:val="28"/>
+        </w:rPr>
+      </w:pPr>
+    </w:p>
+    <w:p>
+      <w:pPr>
+        <w:pStyle w:val="Heading1"/>
+        <w:jc w:val="left"/>
+        <w:rPr>
+          <w:smallCaps/>
+          <w:sz w:val="28"/>
+          <w:szCs w:val="28"/>
+        </w:rPr>
+      </w:pPr>
+    </w:p>
+    <w:p>
+      <w:pPr>
+        <w:pStyle w:val="Heading1"/>
+        <w:jc w:val="left"/>
+        <w:rPr>
+          <w:smallCaps/>
+          <w:sz w:val="28"/>
+          <w:szCs w:val="28"/>
+        </w:rPr>
+      </w:pPr>
+      <w:r>
+        <w:rPr>
+          <w:smallCaps/>
+          <w:sz w:val="28"/>
+          <w:szCs w:val="28"/>
+        </w:rPr>
+        <w:t>Work Completed</w:t>
+      </w:r>
+      <w:bookmarkEnd w:id="1"/>
+      <w:r>
+        <w:rPr>
+          <w:smallCaps/>
+          <w:sz w:val="28"/>
+          <w:szCs w:val="28"/>
+        </w:rPr>
+        <w:t xml:space="preserve"> </w:t>
+      </w:r>
+      <w:r>
+        <w:rPr>
+          <w:smallCaps/>
+          <w:sz w:val="28"/>
+          <w:szCs w:val="28"/>
+        </w:rPr>
+        <w:t xml:space="preserve">Last </w:t>
+      </w:r>
+      <w:r>
+        <w:rPr>
+          <w:smallCaps/>
+          <w:sz w:val="28"/>
+          <w:szCs w:val="28"/>
+        </w:rPr>
+        <w:t>Week</w:t>
+      </w:r>
+    </w:p>
+    <w:p>
+      <w:pPr>
         <w:rPr>
           <w:sz w:val="24"/>
         </w:rPr>
-        <w:t xml:space="preserve"> to work out the initial deliverables and requirements of our of project. As well as setting up the next stage of development environments such as Vitas and Xilinx on everyone’s personal computers. as well as working out the initial requirements of our project.</w:t>
+      </w:pPr>
+      <w:bookmarkStart w:id="2" w:name="_Hlk85990823"/>
+      <w:r>
+        <w:rPr>
+          <w:sz w:val="24"/>
+        </w:rPr>
+        <w:t xml:space="preserve">We </w:t>
+      </w:r>
+      <w:bookmarkStart w:id="3" w:name="_Toc257128655"/>
+      <w:r>
+        <w:rPr>
+          <w:sz w:val="24"/>
+        </w:rPr>
+        <w:t xml:space="preserve">planned out our requirements and have almost completed three use cases for our project. Additionally, we also began brainstorming ideas for our presentation. We have setup a google slides template presentation and are meeting regularly as a team to come up with slides, talking points, and practice our presentation timing. We have one remaining use case for our project that we are currently tidying up. Once that is complete we will be turning in our requirements document. </w:t>
+      </w:r>
+    </w:p>
+    <w:bookmarkEnd w:id="2"/>
+    <w:p>
+      <w:pPr>
+        <w:pStyle w:val="Heading1"/>
+        <w:jc w:val="left"/>
+        <w:rPr>
+          <w:smallCaps/>
+          <w:sz w:val="28"/>
+          <w:szCs w:val="28"/>
+        </w:rPr>
+      </w:pPr>
+    </w:p>
+    <w:p>
+      <w:pPr>
+        <w:pStyle w:val="Heading1"/>
+        <w:jc w:val="left"/>
+        <w:rPr>
+          <w:smallCaps/>
+          <w:sz w:val="28"/>
+          <w:szCs w:val="28"/>
+        </w:rPr>
+      </w:pPr>
+    </w:p>
+    <w:p>
+      <w:pPr>
+        <w:pStyle w:val="Heading1"/>
+        <w:jc w:val="left"/>
+        <w:rPr>
+          <w:smallCaps/>
+          <w:sz w:val="28"/>
+          <w:szCs w:val="28"/>
+        </w:rPr>
+      </w:pPr>
+      <w:r>
+        <w:rPr>
+          <w:smallCaps/>
+          <w:sz w:val="28"/>
+          <w:szCs w:val="28"/>
+        </w:rPr>
+        <w:t>W</w:t>
+      </w:r>
+      <w:r>
+        <w:rPr>
+          <w:smallCaps/>
+          <w:sz w:val="28"/>
+          <w:szCs w:val="28"/>
+        </w:rPr>
+        <w:t xml:space="preserve">ork </w:t>
+      </w:r>
+      <w:r>
+        <w:rPr>
+          <w:smallCaps/>
+          <w:sz w:val="28"/>
+          <w:szCs w:val="28"/>
+        </w:rPr>
+        <w:t>Planned F</w:t>
+      </w:r>
+      <w:r>
+        <w:rPr>
+          <w:smallCaps/>
+          <w:sz w:val="28"/>
+          <w:szCs w:val="28"/>
+        </w:rPr>
+        <w:t xml:space="preserve">or Next </w:t>
+      </w:r>
+      <w:bookmarkEnd w:id="3"/>
+      <w:r>
+        <w:rPr>
+          <w:smallCaps/>
+          <w:sz w:val="28"/>
+          <w:szCs w:val="28"/>
+        </w:rPr>
+        <w:t>Week</w:t>
+      </w:r>
+    </w:p>
+    <w:p>
+      <w:pPr>
+        <w:rPr>
+          <w:sz w:val="24"/>
+        </w:rPr>
+      </w:pPr>
+      <w:r>
+        <w:rPr>
+          <w:bCs/>
+          <w:sz w:val="24"/>
+        </w:rPr>
+        <w:t xml:space="preserve">We </w:t>
+      </w:r>
+      <w:r>
+        <w:rPr>
+          <w:bCs/>
+          <w:sz w:val="24"/>
+        </w:rPr>
+        <w:t xml:space="preserve">are finalizing our requirements document with the final use case. Additionally, we will continue to </w:t>
+      </w:r>
+      <w:r>
+        <w:rPr>
+          <w:sz w:val="24"/>
+        </w:rPr>
+        <w:t>meet regularly as a team to come up with slides, talking points, and practice our presentation timing.</w:t>
+      </w:r>
+      <w:r>
+        <w:rPr>
+          <w:sz w:val="24"/>
+        </w:rPr>
+        <w:t xml:space="preserve"> Once our final use case if tidied up we will upload it for submission.</w:t>
+      </w:r>
+    </w:p>
+    <w:p>
+      <w:pPr>
+        <w:rPr>
+          <w:bCs/>
+          <w:sz w:val="24"/>
+        </w:rPr>
+      </w:pPr>
+    </w:p>
+    <w:p>
+      <w:pPr>
+        <w:rPr>
+          <w:bCs/>
+          <w:sz w:val="24"/>
+        </w:rPr>
+      </w:pPr>
+    </w:p>
+    <w:p>
+      <w:pPr>
+        <w:rPr>
+          <w:bCs/>
+        </w:rPr>
+      </w:pPr>
+    </w:p>
+    <w:p>
+      <w:pPr>
+        <w:pStyle w:val="Heading1"/>
+        <w:jc w:val="left"/>
+        <w:rPr>
+          <w:smallCaps/>
+          <w:sz w:val="28"/>
+          <w:szCs w:val="28"/>
+        </w:rPr>
+      </w:pPr>
+      <w:r>
+        <w:rPr>
+          <w:smallCaps/>
+          <w:sz w:val="28"/>
+          <w:szCs w:val="28"/>
+        </w:rPr>
+        <w:lastRenderedPageBreak/>
+        <w:t xml:space="preserve">Open </w:t>
+      </w:r>
+      <w:r>
+        <w:rPr>
+          <w:smallCaps/>
+          <w:sz w:val="28"/>
+          <w:szCs w:val="28"/>
+        </w:rPr>
+        <w:t>Issues</w:t>
       </w:r>
     </w:p>
     <w:p>
@@ -510,340 +753,31 @@
         <w:rPr>
           <w:sz w:val="24"/>
         </w:rPr>
-        <w:t>Continue to review novel research papers provided by the sponsor.</w:t>
-      </w:r>
-    </w:p>
-    <w:p>
-      <w:pPr>
-        <w:numPr>
-          <w:ilvl w:val="0"/>
-          <w:numId w:val="24"/>
-        </w:numPr>
+        <w:t>Similar to last week, w</w:t>
+      </w:r>
+      <w:r>
         <w:rPr>
           <w:sz w:val="24"/>
         </w:rPr>
-      </w:pPr>
+        <w:t>e will now be working to setup the supplemental development environments Vitas and Xilinx on everyone’s personal computers.</w:t>
+      </w:r>
       <w:r>
         <w:rPr>
           <w:sz w:val="24"/>
         </w:rPr>
-        <w:t>Continue to read documentation surrounding the technology stack.</w:t>
-      </w:r>
-    </w:p>
-    <w:p>
-      <w:pPr>
-        <w:numPr>
-          <w:ilvl w:val="0"/>
-          <w:numId w:val="24"/>
-        </w:numPr>
+        <w:t xml:space="preserve"> We are also continuing</w:t>
+      </w:r>
+      <w:r>
         <w:rPr>
           <w:sz w:val="24"/>
         </w:rPr>
-      </w:pPr>
+        <w:t xml:space="preserve"> meet regularly to plan our project presentation and practice our presentation delivery</w:t>
+      </w:r>
       <w:r>
         <w:rPr>
           <w:sz w:val="24"/>
         </w:rPr>
-        <w:t>Setup the supplemental development environments Vitas and Xilinx on everyone’s personal computers.</w:t>
-      </w:r>
-    </w:p>
-    <w:p>
-      <w:pPr>
-        <w:pStyle w:val="Heading1"/>
-        <w:jc w:val="left"/>
-        <w:rPr>
-          <w:smallCaps/>
-          <w:sz w:val="28"/>
-          <w:szCs w:val="28"/>
-        </w:rPr>
-      </w:pPr>
-    </w:p>
-    <w:p>
-      <w:pPr>
-        <w:pStyle w:val="Heading1"/>
-        <w:jc w:val="left"/>
-        <w:rPr>
-          <w:smallCaps/>
-          <w:sz w:val="28"/>
-          <w:szCs w:val="28"/>
-        </w:rPr>
-      </w:pPr>
-    </w:p>
-    <w:p>
-      <w:pPr>
-        <w:pStyle w:val="Heading1"/>
-        <w:jc w:val="left"/>
-        <w:rPr>
-          <w:smallCaps/>
-          <w:sz w:val="28"/>
-          <w:szCs w:val="28"/>
-        </w:rPr>
-      </w:pPr>
-      <w:r>
-        <w:rPr>
-          <w:smallCaps/>
-          <w:sz w:val="28"/>
-          <w:szCs w:val="28"/>
-        </w:rPr>
-        <w:t>Work Completed</w:t>
-      </w:r>
-      <w:bookmarkEnd w:id="1"/>
-      <w:r>
-        <w:rPr>
-          <w:smallCaps/>
-          <w:sz w:val="28"/>
-          <w:szCs w:val="28"/>
-        </w:rPr>
-        <w:t xml:space="preserve"> </w:t>
-      </w:r>
-      <w:r>
-        <w:rPr>
-          <w:smallCaps/>
-          <w:sz w:val="28"/>
-          <w:szCs w:val="28"/>
-        </w:rPr>
-        <w:t xml:space="preserve">Last </w:t>
-      </w:r>
-      <w:r>
-        <w:rPr>
-          <w:smallCaps/>
-          <w:sz w:val="28"/>
-          <w:szCs w:val="28"/>
-        </w:rPr>
-        <w:t>Week</w:t>
-      </w:r>
-    </w:p>
-    <w:p>
-      <w:pPr>
-        <w:rPr>
-          <w:sz w:val="24"/>
-        </w:rPr>
-      </w:pPr>
-      <w:bookmarkStart w:id="2" w:name="_Hlk85990823"/>
-      <w:r>
-        <w:rPr>
-          <w:sz w:val="24"/>
-        </w:rPr>
-        <w:t xml:space="preserve">We made the appropriate changes to our project charter. The updated project charter incorporates the feedback </w:t>
-      </w:r>
-      <w:bookmarkStart w:id="3" w:name="_Hlk85990810"/>
-      <w:r>
-        <w:rPr>
-          <w:sz w:val="24"/>
-        </w:rPr>
-        <w:t xml:space="preserve">provided </w:t>
-      </w:r>
-      <w:bookmarkEnd w:id="3"/>
-      <w:r>
-        <w:rPr>
-          <w:sz w:val="24"/>
-        </w:rPr>
-        <w:t xml:space="preserve">by both our TA and our Project Sponsor. </w:t>
-      </w:r>
-      <w:r>
-        <w:rPr>
-          <w:sz w:val="24"/>
-        </w:rPr>
-        <w:t xml:space="preserve">The Project Sponsor has approved the Project Charter and we have updated Kirby our TA. Additionally, we also posted the approval email to the Github Repository. Last, everyone development environments are now fully setup on the personal machines. We are now effectively postured to start working on requirements. </w:t>
-      </w:r>
-      <w:bookmarkStart w:id="4" w:name="_Toc257128655"/>
-    </w:p>
-    <w:bookmarkEnd w:id="2"/>
-    <w:p>
-      <w:pPr>
-        <w:pStyle w:val="Heading1"/>
-        <w:jc w:val="left"/>
-        <w:rPr>
-          <w:smallCaps/>
-          <w:sz w:val="28"/>
-          <w:szCs w:val="28"/>
-        </w:rPr>
-      </w:pPr>
-    </w:p>
-    <w:p>
-      <w:pPr>
-        <w:pStyle w:val="Heading1"/>
-        <w:jc w:val="left"/>
-        <w:rPr>
-          <w:smallCaps/>
-          <w:sz w:val="28"/>
-          <w:szCs w:val="28"/>
-        </w:rPr>
-      </w:pPr>
-    </w:p>
-    <w:p>
-      <w:pPr>
-        <w:pStyle w:val="Heading1"/>
-        <w:jc w:val="left"/>
-        <w:rPr>
-          <w:smallCaps/>
-          <w:sz w:val="28"/>
-          <w:szCs w:val="28"/>
-        </w:rPr>
-      </w:pPr>
-      <w:r>
-        <w:rPr>
-          <w:smallCaps/>
-          <w:sz w:val="28"/>
-          <w:szCs w:val="28"/>
-        </w:rPr>
-        <w:t>W</w:t>
-      </w:r>
-      <w:r>
-        <w:rPr>
-          <w:smallCaps/>
-          <w:sz w:val="28"/>
-          <w:szCs w:val="28"/>
-        </w:rPr>
-        <w:t xml:space="preserve">ork </w:t>
-      </w:r>
-      <w:r>
-        <w:rPr>
-          <w:smallCaps/>
-          <w:sz w:val="28"/>
-          <w:szCs w:val="28"/>
-        </w:rPr>
-        <w:t>Planned F</w:t>
-      </w:r>
-      <w:r>
-        <w:rPr>
-          <w:smallCaps/>
-          <w:sz w:val="28"/>
-          <w:szCs w:val="28"/>
-        </w:rPr>
-        <w:t xml:space="preserve">or Next </w:t>
-      </w:r>
-      <w:bookmarkEnd w:id="4"/>
-      <w:r>
-        <w:rPr>
-          <w:smallCaps/>
-          <w:sz w:val="28"/>
-          <w:szCs w:val="28"/>
-        </w:rPr>
-        <w:t>Week</w:t>
-      </w:r>
-    </w:p>
-    <w:p>
-      <w:pPr>
-        <w:rPr>
-          <w:bCs/>
-          <w:sz w:val="24"/>
-        </w:rPr>
-      </w:pPr>
-      <w:r>
-        <w:rPr>
-          <w:bCs/>
-          <w:sz w:val="24"/>
-        </w:rPr>
-        <w:t>We are now effectively postured to start working on requirements.</w:t>
-      </w:r>
-      <w:r>
-        <w:rPr>
-          <w:bCs/>
-          <w:sz w:val="24"/>
-        </w:rPr>
-        <w:t xml:space="preserve"> We have a </w:t>
-      </w:r>
-      <w:r>
-        <w:rPr>
-          <w:bCs/>
-          <w:sz w:val="24"/>
-        </w:rPr>
-        <w:t>G</w:t>
-      </w:r>
-      <w:r>
-        <w:rPr>
-          <w:bCs/>
-          <w:sz w:val="24"/>
-        </w:rPr>
-        <w:t xml:space="preserve">oogle </w:t>
-      </w:r>
-      <w:r>
-        <w:rPr>
-          <w:bCs/>
-          <w:sz w:val="24"/>
-        </w:rPr>
-        <w:t>D</w:t>
-      </w:r>
-      <w:r>
-        <w:rPr>
-          <w:bCs/>
-          <w:sz w:val="24"/>
-        </w:rPr>
-        <w:t>oc that we are working on as a team and have identified three valid use cases. We are also currently brainstorming</w:t>
-      </w:r>
-      <w:r>
-        <w:rPr>
-          <w:bCs/>
-          <w:sz w:val="24"/>
-        </w:rPr>
-        <w:t xml:space="preserve"> additional use cases and potential requirements. Last, we are still working to setup Vitas and Xilinx. Once these are setup, we will begin familiarizing ourselves with the more nuanced elements of the technology stack.</w:t>
-      </w:r>
-    </w:p>
-    <w:p>
-      <w:pPr>
-        <w:rPr>
-          <w:bCs/>
-          <w:sz w:val="24"/>
-        </w:rPr>
-      </w:pPr>
-    </w:p>
-    <w:p>
-      <w:pPr>
-        <w:rPr>
-          <w:bCs/>
-        </w:rPr>
-      </w:pPr>
-    </w:p>
-    <w:p>
-      <w:pPr>
-        <w:pStyle w:val="Heading1"/>
-        <w:jc w:val="left"/>
-        <w:rPr>
-          <w:smallCaps/>
-          <w:sz w:val="28"/>
-          <w:szCs w:val="28"/>
-        </w:rPr>
-      </w:pPr>
-      <w:r>
-        <w:rPr>
-          <w:smallCaps/>
-          <w:sz w:val="28"/>
-          <w:szCs w:val="28"/>
-        </w:rPr>
-        <w:lastRenderedPageBreak/>
-        <w:t xml:space="preserve">Open </w:t>
-      </w:r>
-      <w:r>
-        <w:rPr>
-          <w:smallCaps/>
-          <w:sz w:val="28"/>
-          <w:szCs w:val="28"/>
-        </w:rPr>
-        <w:t>Issues</w:t>
-      </w:r>
-    </w:p>
-    <w:p>
-      <w:pPr>
-        <w:numPr>
-          <w:ilvl w:val="0"/>
-          <w:numId w:val="24"/>
-        </w:numPr>
-        <w:rPr>
-          <w:sz w:val="24"/>
-        </w:rPr>
-      </w:pPr>
-      <w:r>
-        <w:rPr>
-          <w:sz w:val="24"/>
-        </w:rPr>
-        <w:t>We will now be working to setup the supplemental development environments Vitas and Xilinx on everyone’s personal computers.</w:t>
-      </w:r>
-      <w:r>
-        <w:rPr>
-          <w:sz w:val="24"/>
-        </w:rPr>
-        <w:t xml:space="preserve"> We are also continuing to brainstorm and develop our requirements and use cases.</w:t>
+        <w:t>.</w:t>
       </w:r>
     </w:p>
     <w:p>
@@ -1258,7 +1192,7 @@
                 <w:sz w:val="24"/>
                 <w:szCs w:val="24"/>
               </w:rPr>
-              <w:t>TBD</w:t>
+              <w:t>10/31/2021</w:t>
             </w:r>
           </w:p>
         </w:tc>
@@ -1278,7 +1212,7 @@
                 <w:sz w:val="24"/>
                 <w:szCs w:val="24"/>
               </w:rPr>
-              <w:t>Incomplete</w:t>
+              <w:t>Complete</w:t>
             </w:r>
           </w:p>
         </w:tc>
@@ -1887,7 +1821,7 @@
                 <w:sz w:val="24"/>
                 <w:szCs w:val="24"/>
               </w:rPr>
-              <w:t>TBD</w:t>
+              <w:t>11/08/2021</w:t>
             </w:r>
           </w:p>
         </w:tc>
@@ -2079,7 +2013,7 @@
           <w:szCs w:val="28"/>
         </w:rPr>
       </w:pPr>
-      <w:bookmarkStart w:id="5" w:name="_Toc257128657"/>
+      <w:bookmarkStart w:id="4" w:name="_Toc257128657"/>
       <w:r>
         <w:rPr>
           <w:smallCaps/>
@@ -2096,7 +2030,7 @@
         </w:rPr>
         <w:t xml:space="preserve"> Change</w:t>
       </w:r>
-      <w:bookmarkEnd w:id="5"/>
+      <w:bookmarkEnd w:id="4"/>
       <w:r>
         <w:rPr>
           <w:smallCaps/>
@@ -2450,7 +2384,7 @@
         <w:rPr>
           <w:sz w:val="24"/>
         </w:rPr>
-        <w:t>2</w:t>
+        <w:t>3</w:t>
       </w:r>
       <w:r>
         <w:rPr>

</xml_diff>

<commit_message>
Add weekly status report and update time sheets
</commit_message>
<xml_diff>
--- a/administration/status-reports/StatusReportTemplate.docx
+++ b/administration/status-reports/StatusReportTemplate.docx
@@ -131,7 +131,7 @@
           <w:sz w:val="28"/>
           <w:szCs w:val="28"/>
         </w:rPr>
-        <w:t>07</w:t>
+        <w:t>15</w:t>
       </w:r>
       <w:r>
         <w:rPr>
@@ -228,7 +228,13 @@
         <w:rPr>
           <w:sz w:val="24"/>
         </w:rPr>
-        <w:t>10</w:t>
+        <w:t>1</w:t>
+      </w:r>
+      <w:r>
+        <w:rPr>
+          <w:sz w:val="24"/>
+        </w:rPr>
+        <w:t>2</w:t>
       </w:r>
       <w:r>
         <w:rPr>
@@ -380,15 +386,17 @@
       <w:pPr>
         <w:rPr>
           <w:sz w:val="24"/>
-        </w:rPr>
-      </w:pPr>
-      <w:r>
+          <w:u w:val="single"/>
+        </w:rPr>
+      </w:pPr>
+    </w:p>
+    <w:p>
+      <w:pPr>
         <w:rPr>
           <w:sz w:val="24"/>
           <w:u w:val="single"/>
         </w:rPr>
-        <w:t>Risks</w:t>
-      </w:r>
+      </w:pPr>
     </w:p>
     <w:p>
       <w:pPr>
@@ -399,32 +407,9 @@
       <w:r>
         <w:rPr>
           <w:sz w:val="24"/>
-        </w:rPr>
-        <w:t xml:space="preserve">The sponsor has communicated that this project is fully R&amp;D and exploratory by nature. There is a high probability that the project will not actually work. However, we will certainly be doing our best. </w:t>
-      </w:r>
-      <w:r>
-        <w:rPr>
-          <w:sz w:val="24"/>
-        </w:rPr>
-        <w:t xml:space="preserve">If the quantum piece fails to show improvements over traditional </w:t>
-      </w:r>
-      <w:r>
-        <w:rPr>
-          <w:sz w:val="24"/>
-        </w:rPr>
-        <w:t>models,</w:t>
-      </w:r>
-      <w:r>
-        <w:rPr>
-          <w:sz w:val="24"/>
-        </w:rPr>
-        <w:t xml:space="preserve"> then </w:t>
-      </w:r>
-      <w:r>
-        <w:rPr>
-          <w:sz w:val="24"/>
-        </w:rPr>
-        <w:t xml:space="preserve">traditional models will be used for inference on the emulator. </w:t>
+          <w:u w:val="single"/>
+        </w:rPr>
+        <w:t>Risks</w:t>
       </w:r>
     </w:p>
     <w:p>
@@ -433,6 +418,36 @@
           <w:sz w:val="24"/>
         </w:rPr>
       </w:pPr>
+      <w:r>
+        <w:rPr>
+          <w:sz w:val="24"/>
+        </w:rPr>
+        <w:t xml:space="preserve">The sponsor has communicated that this project is fully R&amp;D and exploratory by nature. There is a high probability that the project will not actually work. However, we will certainly be doing our best. </w:t>
+      </w:r>
+      <w:r>
+        <w:rPr>
+          <w:sz w:val="24"/>
+        </w:rPr>
+        <w:t xml:space="preserve">If the quantum piece fails to show improvements over traditional </w:t>
+      </w:r>
+      <w:r>
+        <w:rPr>
+          <w:sz w:val="24"/>
+        </w:rPr>
+        <w:t>models,</w:t>
+      </w:r>
+      <w:r>
+        <w:rPr>
+          <w:sz w:val="24"/>
+        </w:rPr>
+        <w:t xml:space="preserve"> then </w:t>
+      </w:r>
+      <w:r>
+        <w:rPr>
+          <w:sz w:val="24"/>
+        </w:rPr>
+        <w:t xml:space="preserve">traditional models will be used for inference on the emulator. </w:t>
+      </w:r>
     </w:p>
     <w:p>
       <w:pPr>
@@ -504,69 +519,29 @@
       </w:pPr>
       <w:r>
         <w:rPr>
-          <w:bCs/>
           <w:sz w:val="24"/>
         </w:rPr>
-        <w:t xml:space="preserve">We </w:t>
-      </w:r>
-      <w:r>
-        <w:rPr>
-          <w:bCs/>
+        <w:t>We are</w:t>
+      </w:r>
+      <w:r>
+        <w:rPr>
           <w:sz w:val="24"/>
         </w:rPr>
-        <w:t xml:space="preserve">are </w:t>
-      </w:r>
-      <w:r>
-        <w:rPr>
-          <w:bCs/>
+        <w:t xml:space="preserve"> directing all of our attention toward putting together a </w:t>
+      </w:r>
+      <w:proofErr w:type="gramStart"/>
+      <w:r>
+        <w:rPr>
           <w:sz w:val="24"/>
         </w:rPr>
-        <w:t>finalized</w:t>
-      </w:r>
-      <w:r>
-        <w:rPr>
-          <w:bCs/>
+        <w:t>rock solid</w:t>
+      </w:r>
+      <w:proofErr w:type="gramEnd"/>
+      <w:r>
+        <w:rPr>
           <w:sz w:val="24"/>
         </w:rPr>
-        <w:t xml:space="preserve"> our requirements document with the final use case. Additionally, we </w:t>
-      </w:r>
-      <w:r>
-        <w:rPr>
-          <w:bCs/>
-          <w:sz w:val="24"/>
-        </w:rPr>
-        <w:t>continued</w:t>
-      </w:r>
-      <w:r>
-        <w:rPr>
-          <w:bCs/>
-          <w:sz w:val="24"/>
-        </w:rPr>
-        <w:t xml:space="preserve"> </w:t>
-      </w:r>
-      <w:r>
-        <w:rPr>
-          <w:sz w:val="24"/>
-        </w:rPr>
-        <w:t>meet</w:t>
-      </w:r>
-      <w:r>
-        <w:rPr>
-          <w:sz w:val="24"/>
-        </w:rPr>
-        <w:t>ing</w:t>
-      </w:r>
-      <w:r>
-        <w:rPr>
-          <w:sz w:val="24"/>
-        </w:rPr>
-        <w:t xml:space="preserve"> regularly as a team to come up with slides, talking points, and practice our presentation timing. Once our final use case if tidied up we will upload it for submission.</w:t>
-      </w:r>
-      <w:r>
-        <w:rPr>
-          <w:sz w:val="24"/>
-        </w:rPr>
-        <w:t xml:space="preserve"> </w:t>
+        <w:t xml:space="preserve"> presentation for our group project. Everyone in the group finds the project remarkable and is excited to present our project to the class. </w:t>
       </w:r>
     </w:p>
     <w:p>
@@ -591,7 +566,6 @@
         </w:rPr>
       </w:pPr>
     </w:p>
-    <w:p/>
     <w:p>
       <w:pPr>
         <w:pStyle w:val="Heading1"/>
@@ -642,8 +616,8 @@
           <w:sz w:val="24"/>
         </w:rPr>
       </w:pPr>
-      <w:bookmarkStart w:id="2" w:name="_Hlk85990823"/>
-      <w:bookmarkStart w:id="3" w:name="_Toc257128655"/>
+      <w:bookmarkStart w:id="2" w:name="_Toc257128655"/>
+      <w:bookmarkStart w:id="3" w:name="_Hlk85990823"/>
       <w:r>
         <w:rPr>
           <w:sz w:val="24"/>
@@ -660,34 +634,10 @@
         <w:rPr>
           <w:sz w:val="24"/>
         </w:rPr>
-        <w:t>continue to</w:t>
-      </w:r>
-      <w:r>
-        <w:rPr>
-          <w:sz w:val="24"/>
-        </w:rPr>
-        <w:t xml:space="preserve"> brainstorm ideas for our presentation. We have setup a google slides template presentation and are meeting regularly as a team to come up with slides, talking points, and practice our presentation timing. We have one remaining use case for our project that we are currently tidying up. </w:t>
-      </w:r>
-      <w:r>
-        <w:rPr>
-          <w:sz w:val="24"/>
-        </w:rPr>
-        <w:t xml:space="preserve">Now that the requirements document is close to being </w:t>
-      </w:r>
-      <w:r>
-        <w:rPr>
-          <w:sz w:val="24"/>
-        </w:rPr>
-        <w:t>finalized,</w:t>
-      </w:r>
-      <w:r>
-        <w:rPr>
-          <w:sz w:val="24"/>
-        </w:rPr>
-        <w:t xml:space="preserve"> we will be diverting all of our focus and energy to the group presentation.</w:t>
+        <w:t>have come up with a solid plan for our presentation. We assigned roles and responsibilities to each group member and what they will be presenting on for our presentation. Each pair of group members if responsible for completing their own slides within the agreed upon style template. Now that roles and responsibilities are clarified we will be begin building and practicing our presentation.</w:t>
       </w:r>
     </w:p>
-    <w:bookmarkEnd w:id="2"/>
+    <w:bookmarkEnd w:id="3"/>
     <w:p>
       <w:pPr>
         <w:pStyle w:val="Heading1"/>
@@ -710,24 +660,21 @@
           <w:szCs w:val="28"/>
         </w:rPr>
       </w:pPr>
-    </w:p>
-    <w:p>
-      <w:pPr>
-        <w:pStyle w:val="Heading1"/>
-        <w:jc w:val="left"/>
+      <w:r>
         <w:rPr>
           <w:smallCaps/>
           <w:sz w:val="28"/>
           <w:szCs w:val="28"/>
         </w:rPr>
-      </w:pPr>
+        <w:t>W</w:t>
+      </w:r>
       <w:r>
         <w:rPr>
           <w:smallCaps/>
           <w:sz w:val="28"/>
           <w:szCs w:val="28"/>
         </w:rPr>
-        <w:t>W</w:t>
+        <w:t xml:space="preserve">ork </w:t>
       </w:r>
       <w:r>
         <w:rPr>
@@ -735,7 +682,7 @@
           <w:sz w:val="28"/>
           <w:szCs w:val="28"/>
         </w:rPr>
-        <w:t xml:space="preserve">ork </w:t>
+        <w:t>Planned F</w:t>
       </w:r>
       <w:r>
         <w:rPr>
@@ -743,23 +690,15 @@
           <w:sz w:val="28"/>
           <w:szCs w:val="28"/>
         </w:rPr>
-        <w:t>Planned F</w:t>
-      </w:r>
+        <w:t xml:space="preserve">or Next </w:t>
+      </w:r>
+      <w:bookmarkEnd w:id="2"/>
       <w:r>
         <w:rPr>
           <w:smallCaps/>
           <w:sz w:val="28"/>
           <w:szCs w:val="28"/>
         </w:rPr>
-        <w:t xml:space="preserve">or Next </w:t>
-      </w:r>
-      <w:bookmarkEnd w:id="3"/>
-      <w:r>
-        <w:rPr>
-          <w:smallCaps/>
-          <w:sz w:val="28"/>
-          <w:szCs w:val="28"/>
-        </w:rPr>
         <w:t>Week</w:t>
       </w:r>
     </w:p>
@@ -773,16 +712,35 @@
         <w:rPr>
           <w:sz w:val="24"/>
         </w:rPr>
-        <w:t>We are still fleshing out our final use case. We expect it to be do</w:t>
+        <w:t>W</w:t>
       </w:r>
       <w:r>
         <w:rPr>
           <w:sz w:val="24"/>
         </w:rPr>
-        <w:t xml:space="preserve">ne this week. Once the final use case is wrapped up we will be directing all of our attention toward putting together a rock solid presentation for our group project. Everyone in the group finds the project remarkable and is excited to present our project to the class. </w:t>
+        <w:t>e have come up with a solid plan for our presentation</w:t>
+      </w:r>
+      <w:r>
+        <w:rPr>
+          <w:sz w:val="24"/>
+        </w:rPr>
+        <w:t xml:space="preserve"> Throughout the week </w:t>
+      </w:r>
+      <w:proofErr w:type="gramStart"/>
+      <w:r>
+        <w:rPr>
+          <w:sz w:val="24"/>
+        </w:rPr>
+        <w:t>the each</w:t>
+      </w:r>
+      <w:proofErr w:type="gramEnd"/>
+      <w:r>
+        <w:rPr>
+          <w:sz w:val="24"/>
+        </w:rPr>
+        <w:t xml:space="preserve"> pair of group members will be meeting to discuss their talking points and build out their slides for our presentation slide deck. Additionally, during our weekly meeting time on Thursday we will be practicing our presentation as a group, and then recording our full presentation for our assignment submission.</w:t>
       </w:r>
     </w:p>
-    <w:p/>
     <w:p>
       <w:pPr>
         <w:rPr>
@@ -872,15 +830,8 @@
         <w:rPr>
           <w:sz w:val="24"/>
         </w:rPr>
-        <w:t xml:space="preserve"> We are also wrapping up our final use case. We didn’t get to complete it last week because of major project and homework deadlines in other classes. </w:t>
-      </w:r>
-    </w:p>
-    <w:p>
-      <w:pPr>
-        <w:rPr>
-          <w:sz w:val="24"/>
-        </w:rPr>
-      </w:pPr>
+        <w:t xml:space="preserve"> </w:t>
+      </w:r>
     </w:p>
     <w:p/>
     <w:p>

</xml_diff>

<commit_message>
Add timesheets and weekly status report to repo
</commit_message>
<xml_diff>
--- a/administration/status-reports/StatusReportTemplate.docx
+++ b/administration/status-reports/StatusReportTemplate.docx
@@ -131,7 +131,7 @@
           <w:sz w:val="28"/>
           <w:szCs w:val="28"/>
         </w:rPr>
-        <w:t>15</w:t>
+        <w:t>28</w:t>
       </w:r>
       <w:r>
         <w:rPr>
@@ -234,7 +234,7 @@
         <w:rPr>
           <w:sz w:val="24"/>
         </w:rPr>
-        <w:t>2</w:t>
+        <w:t>3</w:t>
       </w:r>
       <w:r>
         <w:rPr>
@@ -458,6 +458,13 @@
     </w:p>
     <w:p>
       <w:pPr>
+        <w:rPr>
+          <w:sz w:val="24"/>
+        </w:rPr>
+      </w:pPr>
+    </w:p>
+    <w:p>
+      <w:pPr>
         <w:pStyle w:val="Heading1"/>
         <w:jc w:val="left"/>
         <w:rPr>
@@ -521,27 +528,7 @@
         <w:rPr>
           <w:sz w:val="24"/>
         </w:rPr>
-        <w:t>We are</w:t>
-      </w:r>
-      <w:r>
-        <w:rPr>
-          <w:sz w:val="24"/>
-        </w:rPr>
-        <w:t xml:space="preserve"> directing all of our attention toward putting together a </w:t>
-      </w:r>
-      <w:proofErr w:type="gramStart"/>
-      <w:r>
-        <w:rPr>
-          <w:sz w:val="24"/>
-        </w:rPr>
-        <w:t>rock solid</w:t>
-      </w:r>
-      <w:proofErr w:type="gramEnd"/>
-      <w:r>
-        <w:rPr>
-          <w:sz w:val="24"/>
-        </w:rPr>
-        <w:t xml:space="preserve"> presentation for our group project. Everyone in the group finds the project remarkable and is excited to present our project to the class. </w:t>
+        <w:t xml:space="preserve">We are directing all of our attention toward putting together a rock solid presentation for our group project. Everyone in the group finds the project remarkable and is excited to present our project to the class. </w:t>
       </w:r>
     </w:p>
     <w:p>
@@ -576,30 +563,33 @@
           <w:szCs w:val="28"/>
         </w:rPr>
       </w:pPr>
-      <w:r>
+    </w:p>
+    <w:p>
+      <w:pPr>
+        <w:pStyle w:val="Heading1"/>
+        <w:jc w:val="left"/>
         <w:rPr>
           <w:smallCaps/>
           <w:sz w:val="28"/>
           <w:szCs w:val="28"/>
         </w:rPr>
-        <w:t>Work Completed</w:t>
-      </w:r>
-      <w:bookmarkEnd w:id="1"/>
+      </w:pPr>
       <w:r>
         <w:rPr>
           <w:smallCaps/>
           <w:sz w:val="28"/>
           <w:szCs w:val="28"/>
         </w:rPr>
-        <w:t xml:space="preserve"> </w:t>
-      </w:r>
+        <w:t>Work Completed</w:t>
+      </w:r>
+      <w:bookmarkEnd w:id="1"/>
       <w:r>
         <w:rPr>
           <w:smallCaps/>
           <w:sz w:val="28"/>
           <w:szCs w:val="28"/>
         </w:rPr>
-        <w:t xml:space="preserve">Last </w:t>
+        <w:t xml:space="preserve"> </w:t>
       </w:r>
       <w:r>
         <w:rPr>
@@ -607,46 +597,42 @@
           <w:sz w:val="28"/>
           <w:szCs w:val="28"/>
         </w:rPr>
-        <w:t>Week</w:t>
-      </w:r>
-    </w:p>
-    <w:p>
-      <w:pPr>
-        <w:rPr>
-          <w:sz w:val="24"/>
-        </w:rPr>
-      </w:pPr>
-      <w:bookmarkStart w:id="2" w:name="_Toc257128655"/>
-      <w:bookmarkStart w:id="3" w:name="_Hlk85990823"/>
-      <w:r>
-        <w:rPr>
-          <w:sz w:val="24"/>
-        </w:rPr>
-        <w:t>W</w:t>
-      </w:r>
-      <w:r>
-        <w:rPr>
-          <w:sz w:val="24"/>
-        </w:rPr>
-        <w:t xml:space="preserve">e </w:t>
-      </w:r>
-      <w:r>
-        <w:rPr>
-          <w:sz w:val="24"/>
-        </w:rPr>
-        <w:t>have come up with a solid plan for our presentation. We assigned roles and responsibilities to each group member and what they will be presenting on for our presentation. Each pair of group members if responsible for completing their own slides within the agreed upon style template. Now that roles and responsibilities are clarified we will be begin building and practicing our presentation.</w:t>
-      </w:r>
-    </w:p>
-    <w:bookmarkEnd w:id="3"/>
-    <w:p>
-      <w:pPr>
-        <w:pStyle w:val="Heading1"/>
-        <w:jc w:val="left"/>
+        <w:t xml:space="preserve">Last </w:t>
+      </w:r>
+      <w:r>
         <w:rPr>
           <w:smallCaps/>
           <w:sz w:val="28"/>
           <w:szCs w:val="28"/>
         </w:rPr>
+        <w:t>Week</w:t>
+      </w:r>
+    </w:p>
+    <w:p>
+      <w:pPr>
+        <w:rPr>
+          <w:sz w:val="24"/>
+        </w:rPr>
+      </w:pPr>
+      <w:bookmarkStart w:id="2" w:name="_Hlk85990823"/>
+      <w:bookmarkStart w:id="3" w:name="_Toc257128655"/>
+      <w:r>
+        <w:rPr>
+          <w:sz w:val="24"/>
+        </w:rPr>
+        <w:t>We finished putting together our slides for the presentation, we are reviewing our talking points and plan to record our presentation this week. Other than that, everyone seemed to have a great fall break.</w:t>
+      </w:r>
+    </w:p>
+    <w:bookmarkEnd w:id="2"/>
+    <w:p>
+      <w:pPr>
+        <w:pStyle w:val="Heading1"/>
+        <w:jc w:val="left"/>
+        <w:rPr>
+          <w:smallCaps/>
+          <w:sz w:val="28"/>
+          <w:szCs w:val="28"/>
+        </w:rPr>
       </w:pPr>
     </w:p>
     <w:p/>
@@ -660,21 +646,24 @@
           <w:szCs w:val="28"/>
         </w:rPr>
       </w:pPr>
-      <w:r>
+    </w:p>
+    <w:p>
+      <w:pPr>
+        <w:pStyle w:val="Heading1"/>
+        <w:jc w:val="left"/>
         <w:rPr>
           <w:smallCaps/>
           <w:sz w:val="28"/>
           <w:szCs w:val="28"/>
         </w:rPr>
-        <w:t>W</w:t>
-      </w:r>
+      </w:pPr>
       <w:r>
         <w:rPr>
           <w:smallCaps/>
           <w:sz w:val="28"/>
           <w:szCs w:val="28"/>
         </w:rPr>
-        <w:t xml:space="preserve">ork </w:t>
+        <w:t>W</w:t>
       </w:r>
       <w:r>
         <w:rPr>
@@ -682,7 +671,7 @@
           <w:sz w:val="28"/>
           <w:szCs w:val="28"/>
         </w:rPr>
-        <w:t>Planned F</w:t>
+        <w:t xml:space="preserve">ork </w:t>
       </w:r>
       <w:r>
         <w:rPr>
@@ -690,97 +679,110 @@
           <w:sz w:val="28"/>
           <w:szCs w:val="28"/>
         </w:rPr>
-        <w:t xml:space="preserve">or Next </w:t>
-      </w:r>
-      <w:bookmarkEnd w:id="2"/>
+        <w:t>Planned F</w:t>
+      </w:r>
       <w:r>
         <w:rPr>
           <w:smallCaps/>
           <w:sz w:val="28"/>
           <w:szCs w:val="28"/>
         </w:rPr>
-        <w:t>Week</w:t>
-      </w:r>
-    </w:p>
-    <w:p>
-      <w:pPr>
-        <w:rPr>
-          <w:sz w:val="24"/>
-        </w:rPr>
-      </w:pPr>
-      <w:r>
-        <w:rPr>
-          <w:sz w:val="24"/>
-        </w:rPr>
-        <w:t>W</w:t>
-      </w:r>
-      <w:r>
-        <w:rPr>
-          <w:sz w:val="24"/>
-        </w:rPr>
-        <w:t>e have come up with a solid plan for our presentation</w:t>
-      </w:r>
-      <w:r>
-        <w:rPr>
-          <w:sz w:val="24"/>
-        </w:rPr>
-        <w:t xml:space="preserve"> Throughout the week </w:t>
-      </w:r>
-      <w:proofErr w:type="gramStart"/>
-      <w:r>
-        <w:rPr>
-          <w:sz w:val="24"/>
-        </w:rPr>
-        <w:t>the each</w:t>
-      </w:r>
-      <w:proofErr w:type="gramEnd"/>
-      <w:r>
-        <w:rPr>
-          <w:sz w:val="24"/>
-        </w:rPr>
-        <w:t xml:space="preserve"> pair of group members will be meeting to discuss their talking points and build out their slides for our presentation slide deck. Additionally, during our weekly meeting time on Thursday we will be practicing our presentation as a group, and then recording our full presentation for our assignment submission.</w:t>
-      </w:r>
-    </w:p>
-    <w:p>
-      <w:pPr>
-        <w:rPr>
-          <w:bCs/>
-          <w:sz w:val="24"/>
-        </w:rPr>
-      </w:pPr>
-    </w:p>
-    <w:p>
-      <w:pPr>
-        <w:rPr>
-          <w:bCs/>
-          <w:sz w:val="24"/>
-        </w:rPr>
-      </w:pPr>
-    </w:p>
-    <w:p>
-      <w:pPr>
-        <w:rPr>
-          <w:bCs/>
-        </w:rPr>
-      </w:pPr>
-    </w:p>
-    <w:p>
-      <w:pPr>
-        <w:pStyle w:val="Heading1"/>
-        <w:jc w:val="left"/>
+        <w:t xml:space="preserve">or Next </w:t>
+      </w:r>
+      <w:bookmarkEnd w:id="3"/>
+      <w:r>
         <w:rPr>
           <w:smallCaps/>
           <w:sz w:val="28"/>
           <w:szCs w:val="28"/>
         </w:rPr>
-      </w:pPr>
-      <w:r>
+        <w:t>Week</w:t>
+      </w:r>
+    </w:p>
+    <w:p>
+      <w:pPr>
+        <w:rPr>
+          <w:sz w:val="24"/>
+        </w:rPr>
+      </w:pPr>
+      <w:r>
+        <w:rPr>
+          <w:sz w:val="24"/>
+        </w:rPr>
+        <w:t>We have been practicing our timing with each of our talking points. We plan to deliver a concise and succinct presentation and are focused on getting the timing down while also communicating the essential elements of our project.</w:t>
+      </w:r>
+    </w:p>
+    <w:p>
+      <w:pPr>
+        <w:rPr>
+          <w:bCs/>
+          <w:sz w:val="24"/>
+        </w:rPr>
+      </w:pPr>
+    </w:p>
+    <w:p>
+      <w:pPr>
+        <w:rPr>
+          <w:bCs/>
+          <w:sz w:val="24"/>
+        </w:rPr>
+      </w:pPr>
+    </w:p>
+    <w:p>
+      <w:pPr>
+        <w:rPr>
+          <w:bCs/>
+          <w:sz w:val="24"/>
+        </w:rPr>
+      </w:pPr>
+    </w:p>
+    <w:p>
+      <w:pPr>
+        <w:rPr>
+          <w:bCs/>
+          <w:sz w:val="24"/>
+        </w:rPr>
+      </w:pPr>
+    </w:p>
+    <w:p>
+      <w:pPr>
+        <w:rPr>
+          <w:bCs/>
+          <w:sz w:val="24"/>
+        </w:rPr>
+      </w:pPr>
+    </w:p>
+    <w:p>
+      <w:pPr>
+        <w:rPr>
+          <w:bCs/>
+          <w:sz w:val="24"/>
+        </w:rPr>
+      </w:pPr>
+    </w:p>
+    <w:p>
+      <w:pPr>
+        <w:rPr>
+          <w:bCs/>
+        </w:rPr>
+      </w:pPr>
+    </w:p>
+    <w:p>
+      <w:pPr>
+        <w:pStyle w:val="Heading1"/>
+        <w:jc w:val="left"/>
         <w:rPr>
           <w:smallCaps/>
           <w:sz w:val="28"/>
           <w:szCs w:val="28"/>
         </w:rPr>
-        <w:lastRenderedPageBreak/>
+      </w:pPr>
+      <w:r>
+        <w:rPr>
+          <w:smallCaps/>
+          <w:sz w:val="28"/>
+          <w:szCs w:val="28"/>
+        </w:rPr>
         <w:t xml:space="preserve">Open </w:t>
       </w:r>
       <w:r>

</xml_diff>

<commit_message>
Update and upload weekly status report to repo
</commit_message>
<xml_diff>
--- a/administration/status-reports/StatusReportTemplate.docx
+++ b/administration/status-reports/StatusReportTemplate.docx
@@ -113,7 +113,7 @@
           <w:sz w:val="28"/>
           <w:szCs w:val="28"/>
         </w:rPr>
-        <w:t>1</w:t>
+        <w:t>2</w:t>
       </w:r>
       <w:r>
         <w:rPr>
@@ -131,7 +131,7 @@
           <w:sz w:val="28"/>
           <w:szCs w:val="28"/>
         </w:rPr>
-        <w:t>28</w:t>
+        <w:t>06</w:t>
       </w:r>
       <w:r>
         <w:rPr>
@@ -474,24 +474,21 @@
         </w:rPr>
       </w:pPr>
       <w:bookmarkStart w:id="1" w:name="_Toc257128654"/>
-    </w:p>
-    <w:p>
-      <w:pPr>
-        <w:pStyle w:val="Heading1"/>
-        <w:jc w:val="left"/>
+      <w:r>
         <w:rPr>
           <w:smallCaps/>
           <w:sz w:val="28"/>
           <w:szCs w:val="28"/>
         </w:rPr>
-      </w:pPr>
+        <w:t>Work Pla</w:t>
+      </w:r>
       <w:r>
         <w:rPr>
           <w:smallCaps/>
           <w:sz w:val="28"/>
           <w:szCs w:val="28"/>
         </w:rPr>
-        <w:t>Work Pla</w:t>
+        <w:t>n</w:t>
       </w:r>
       <w:r>
         <w:rPr>
@@ -499,7 +496,7 @@
           <w:sz w:val="28"/>
           <w:szCs w:val="28"/>
         </w:rPr>
-        <w:t>n</w:t>
+        <w:t xml:space="preserve">ned for Last </w:t>
       </w:r>
       <w:r>
         <w:rPr>
@@ -507,28 +504,64 @@
           <w:sz w:val="28"/>
           <w:szCs w:val="28"/>
         </w:rPr>
-        <w:t xml:space="preserve">ned for Last </w:t>
-      </w:r>
-      <w:r>
+        <w:t>Week</w:t>
+      </w:r>
+    </w:p>
+    <w:p>
+      <w:pPr>
         <w:rPr>
           <w:smallCaps/>
           <w:sz w:val="28"/>
           <w:szCs w:val="28"/>
         </w:rPr>
-        <w:t>Week</w:t>
-      </w:r>
-    </w:p>
-    <w:p>
-      <w:pPr>
-        <w:rPr>
-          <w:sz w:val="24"/>
-        </w:rPr>
-      </w:pPr>
-      <w:r>
-        <w:rPr>
-          <w:sz w:val="24"/>
-        </w:rPr>
-        <w:t xml:space="preserve">We are directing all of our attention toward putting together a rock solid presentation for our group project. Everyone in the group finds the project remarkable and is excited to present our project to the class. </w:t>
+      </w:pPr>
+      <w:r>
+        <w:rPr>
+          <w:sz w:val="24"/>
+        </w:rPr>
+        <w:t xml:space="preserve">We </w:t>
+      </w:r>
+      <w:r>
+        <w:rPr>
+          <w:sz w:val="24"/>
+        </w:rPr>
+        <w:t>practiced</w:t>
+      </w:r>
+      <w:r>
+        <w:rPr>
+          <w:sz w:val="24"/>
+        </w:rPr>
+        <w:t xml:space="preserve"> our timing with each of our talking points. We </w:t>
+      </w:r>
+      <w:r>
+        <w:rPr>
+          <w:sz w:val="24"/>
+        </w:rPr>
+        <w:t xml:space="preserve">then </w:t>
+      </w:r>
+      <w:r>
+        <w:rPr>
+          <w:sz w:val="24"/>
+        </w:rPr>
+        <w:t>deliver</w:t>
+      </w:r>
+      <w:r>
+        <w:rPr>
+          <w:sz w:val="24"/>
+        </w:rPr>
+        <w:t>ed</w:t>
+      </w:r>
+      <w:r>
+        <w:rPr>
+          <w:sz w:val="24"/>
+        </w:rPr>
+        <w:t xml:space="preserve"> a concise and succinct presentation</w:t>
+      </w:r>
+      <w:r>
+        <w:rPr>
+          <w:sz w:val="24"/>
+        </w:rPr>
+        <w:t xml:space="preserve">. Last week focused on buttoning up the remaining milestones and assignments concerning our project. Ultimately, the work we planned for last week was simply wrapping everything that was necessary to close out the fall semester on a good note. </w:t>
       </w:r>
     </w:p>
     <w:p>
@@ -542,6 +575,7 @@
         </w:rPr>
       </w:pPr>
     </w:p>
+    <w:p/>
     <w:p>
       <w:pPr>
         <w:pStyle w:val="Heading1"/>
@@ -552,78 +586,84 @@
           <w:szCs w:val="28"/>
         </w:rPr>
       </w:pPr>
-    </w:p>
-    <w:p>
-      <w:pPr>
-        <w:pStyle w:val="Heading1"/>
-        <w:jc w:val="left"/>
+      <w:r>
         <w:rPr>
           <w:smallCaps/>
           <w:sz w:val="28"/>
           <w:szCs w:val="28"/>
         </w:rPr>
-      </w:pPr>
-    </w:p>
-    <w:p>
-      <w:pPr>
-        <w:pStyle w:val="Heading1"/>
-        <w:jc w:val="left"/>
+        <w:t>Work Completed</w:t>
+      </w:r>
+      <w:bookmarkEnd w:id="1"/>
+      <w:r>
         <w:rPr>
           <w:smallCaps/>
           <w:sz w:val="28"/>
           <w:szCs w:val="28"/>
         </w:rPr>
-      </w:pPr>
+        <w:t xml:space="preserve"> </w:t>
+      </w:r>
       <w:r>
         <w:rPr>
           <w:smallCaps/>
           <w:sz w:val="28"/>
           <w:szCs w:val="28"/>
         </w:rPr>
-        <w:t>Work Completed</w:t>
-      </w:r>
-      <w:bookmarkEnd w:id="1"/>
+        <w:t xml:space="preserve">Last </w:t>
+      </w:r>
       <w:r>
         <w:rPr>
           <w:smallCaps/>
           <w:sz w:val="28"/>
           <w:szCs w:val="28"/>
         </w:rPr>
-        <w:t xml:space="preserve"> </w:t>
-      </w:r>
-      <w:r>
+        <w:t>Week</w:t>
+      </w:r>
+    </w:p>
+    <w:p>
+      <w:pPr>
+        <w:rPr>
+          <w:sz w:val="24"/>
+        </w:rPr>
+      </w:pPr>
+      <w:bookmarkStart w:id="2" w:name="_Toc257128655"/>
+      <w:bookmarkStart w:id="3" w:name="_Hlk85990823"/>
+      <w:r>
+        <w:rPr>
+          <w:sz w:val="24"/>
+        </w:rPr>
+        <w:t xml:space="preserve">We </w:t>
+      </w:r>
+      <w:r>
+        <w:rPr>
+          <w:sz w:val="24"/>
+        </w:rPr>
+        <w:t xml:space="preserve">finalized our slides for our project summary presentation and then recorded and uploaded our video presentation to the google drive folder. Additionally, we finalized our requirements document and completed our project plan Gantt chart using free project management software called Click Up. We met one last time with Kirby our TA to discuss how to best wrap the end of the semester. We also updated the project sponsor letting him know that we are about to begin winter break and will be kicking off the spring semester with our high-level solution design. </w:t>
+      </w:r>
+    </w:p>
+    <w:bookmarkEnd w:id="3"/>
+    <w:p>
+      <w:pPr>
+        <w:pStyle w:val="Heading1"/>
+        <w:jc w:val="left"/>
         <w:rPr>
           <w:smallCaps/>
           <w:sz w:val="28"/>
           <w:szCs w:val="28"/>
         </w:rPr>
-        <w:t xml:space="preserve">Last </w:t>
-      </w:r>
-      <w:r>
+      </w:pPr>
+    </w:p>
+    <w:p>
+      <w:pPr>
+        <w:pStyle w:val="Heading1"/>
+        <w:jc w:val="left"/>
         <w:rPr>
           <w:smallCaps/>
           <w:sz w:val="28"/>
           <w:szCs w:val="28"/>
         </w:rPr>
-        <w:t>Week</w:t>
-      </w:r>
+      </w:pPr>
     </w:p>
-    <w:p>
-      <w:pPr>
-        <w:rPr>
-          <w:sz w:val="24"/>
-        </w:rPr>
-      </w:pPr>
-      <w:bookmarkStart w:id="2" w:name="_Hlk85990823"/>
-      <w:bookmarkStart w:id="3" w:name="_Toc257128655"/>
-      <w:r>
-        <w:rPr>
-          <w:sz w:val="24"/>
-        </w:rPr>
-        <w:t>We finished putting together our slides for the presentation, we are reviewing our talking points and plan to record our presentation this week. Other than that, everyone seemed to have a great fall break.</w:t>
-      </w:r>
-    </w:p>
-    <w:bookmarkEnd w:id="2"/>
     <w:p>
       <w:pPr>
         <w:pStyle w:val="Heading1"/>
@@ -634,36 +674,29 @@
           <w:szCs w:val="28"/>
         </w:rPr>
       </w:pPr>
-    </w:p>
-    <w:p/>
-    <w:p>
-      <w:pPr>
-        <w:pStyle w:val="Heading1"/>
-        <w:jc w:val="left"/>
+      <w:r>
         <w:rPr>
           <w:smallCaps/>
           <w:sz w:val="28"/>
           <w:szCs w:val="28"/>
         </w:rPr>
-      </w:pPr>
-    </w:p>
-    <w:p>
-      <w:pPr>
-        <w:pStyle w:val="Heading1"/>
-        <w:jc w:val="left"/>
+        <w:t>W</w:t>
+      </w:r>
+      <w:r>
         <w:rPr>
           <w:smallCaps/>
           <w:sz w:val="28"/>
           <w:szCs w:val="28"/>
         </w:rPr>
-      </w:pPr>
+        <w:t xml:space="preserve">ork </w:t>
+      </w:r>
       <w:r>
         <w:rPr>
           <w:smallCaps/>
           <w:sz w:val="28"/>
           <w:szCs w:val="28"/>
         </w:rPr>
-        <w:t>W</w:t>
+        <w:t>Planned F</w:t>
       </w:r>
       <w:r>
         <w:rPr>
@@ -671,31 +704,15 @@
           <w:sz w:val="28"/>
           <w:szCs w:val="28"/>
         </w:rPr>
-        <w:t xml:space="preserve">ork </w:t>
-      </w:r>
+        <w:t xml:space="preserve">or Next </w:t>
+      </w:r>
+      <w:bookmarkEnd w:id="2"/>
       <w:r>
         <w:rPr>
           <w:smallCaps/>
           <w:sz w:val="28"/>
           <w:szCs w:val="28"/>
         </w:rPr>
-        <w:t>Planned F</w:t>
-      </w:r>
-      <w:r>
-        <w:rPr>
-          <w:smallCaps/>
-          <w:sz w:val="28"/>
-          <w:szCs w:val="28"/>
-        </w:rPr>
-        <w:t xml:space="preserve">or Next </w:t>
-      </w:r>
-      <w:bookmarkEnd w:id="3"/>
-      <w:r>
-        <w:rPr>
-          <w:smallCaps/>
-          <w:sz w:val="28"/>
-          <w:szCs w:val="28"/>
-        </w:rPr>
         <w:t>Week</w:t>
       </w:r>
     </w:p>
@@ -709,17 +726,52 @@
         <w:rPr>
           <w:sz w:val="24"/>
         </w:rPr>
-        <w:t>We have been practicing our timing with each of our talking points. We plan to deliver a concise and succinct presentation and are focused on getting the timing down while also communicating the essential elements of our project.</w:t>
+        <w:t xml:space="preserve">We </w:t>
+      </w:r>
+      <w:r>
+        <w:rPr>
+          <w:sz w:val="24"/>
+        </w:rPr>
+        <w:t>do not have any work planned for next week because it is finals week and then winter break right after.</w:t>
+      </w:r>
+      <w:r>
+        <w:rPr>
+          <w:sz w:val="24"/>
+        </w:rPr>
+        <w:t xml:space="preserve"> </w:t>
+      </w:r>
+      <w:r>
+        <w:rPr>
+          <w:sz w:val="24"/>
+        </w:rPr>
+        <w:t xml:space="preserve">We will </w:t>
+      </w:r>
+      <w:r>
+        <w:rPr>
+          <w:sz w:val="24"/>
+        </w:rPr>
+        <w:t>begin</w:t>
+      </w:r>
+      <w:r>
+        <w:rPr>
+          <w:sz w:val="24"/>
+        </w:rPr>
+        <w:t xml:space="preserve"> our </w:t>
+      </w:r>
+      <w:r>
+        <w:rPr>
+          <w:sz w:val="24"/>
+        </w:rPr>
+        <w:t>high-level</w:t>
+      </w:r>
+      <w:r>
+        <w:rPr>
+          <w:sz w:val="24"/>
+        </w:rPr>
+        <w:t xml:space="preserve"> solution design as a soon as we return from winter break.</w:t>
       </w:r>
     </w:p>
-    <w:p>
-      <w:pPr>
-        <w:rPr>
-          <w:bCs/>
-          <w:sz w:val="24"/>
-        </w:rPr>
-      </w:pPr>
-    </w:p>
+    <w:p/>
     <w:p>
       <w:pPr>
         <w:rPr>
@@ -808,25 +860,7 @@
         <w:rPr>
           <w:sz w:val="24"/>
         </w:rPr>
-        <w:t xml:space="preserve">We </w:t>
-      </w:r>
-      <w:r>
-        <w:rPr>
-          <w:sz w:val="24"/>
-        </w:rPr>
-        <w:t>continue to</w:t>
-      </w:r>
-      <w:r>
-        <w:rPr>
-          <w:sz w:val="24"/>
-        </w:rPr>
-        <w:t xml:space="preserve"> meet regularly to plan our project presentation and practice our presentation delivery</w:t>
-      </w:r>
-      <w:r>
-        <w:rPr>
-          <w:sz w:val="24"/>
-        </w:rPr>
-        <w:t>.</w:t>
+        <w:t>They are currently no open issues.</w:t>
       </w:r>
       <w:r>
         <w:rPr>
@@ -1342,28 +1376,14 @@
                 <w:sz w:val="24"/>
                 <w:szCs w:val="24"/>
               </w:rPr>
-              <w:t>1</w:t>
-            </w:r>
-            <w:r>
-              <w:rPr>
-                <w:sz w:val="24"/>
-                <w:szCs w:val="24"/>
-              </w:rPr>
-              <w:t>2</w:t>
-            </w:r>
-            <w:r>
-              <w:rPr>
-                <w:sz w:val="24"/>
-                <w:szCs w:val="24"/>
-              </w:rPr>
-              <w:t>/</w:t>
-            </w:r>
-            <w:r>
-              <w:rPr>
-                <w:sz w:val="24"/>
-                <w:szCs w:val="24"/>
-              </w:rPr>
-              <w:t>01</w:t>
+              <w:t>1/</w:t>
+            </w:r>
+            <w:r>
+              <w:rPr>
+                <w:sz w:val="24"/>
+                <w:szCs w:val="24"/>
+              </w:rPr>
+              <w:t>15</w:t>
             </w:r>
             <w:r>
               <w:rPr>
@@ -1917,7 +1937,7 @@
                 <w:sz w:val="24"/>
                 <w:szCs w:val="24"/>
               </w:rPr>
-              <w:t>TBD</w:t>
+              <w:t>11/15/2021</w:t>
             </w:r>
           </w:p>
         </w:tc>
@@ -1937,7 +1957,7 @@
                 <w:sz w:val="24"/>
                 <w:szCs w:val="24"/>
               </w:rPr>
-              <w:t>Incomplete</w:t>
+              <w:t>Complete</w:t>
             </w:r>
           </w:p>
         </w:tc>

</xml_diff>

<commit_message>
Create and upload this week's status report
</commit_message>
<xml_diff>
--- a/administration/status-reports/StatusReportTemplate.docx
+++ b/administration/status-reports/StatusReportTemplate.docx
@@ -234,7 +234,7 @@
         <w:rPr>
           <w:sz w:val="24"/>
         </w:rPr>
-        <w:t>3</w:t>
+        <w:t>5</w:t>
       </w:r>
       <w:r>
         <w:rPr>
@@ -465,6 +465,13 @@
     </w:p>
     <w:p>
       <w:pPr>
+        <w:rPr>
+          <w:sz w:val="24"/>
+        </w:rPr>
+      </w:pPr>
+    </w:p>
+    <w:p>
+      <w:pPr>
         <w:pStyle w:val="Heading1"/>
         <w:jc w:val="left"/>
         <w:rPr>
@@ -519,49 +526,7 @@
         <w:rPr>
           <w:sz w:val="24"/>
         </w:rPr>
-        <w:t xml:space="preserve">We </w:t>
-      </w:r>
-      <w:r>
-        <w:rPr>
-          <w:sz w:val="24"/>
-        </w:rPr>
-        <w:t>practiced</w:t>
-      </w:r>
-      <w:r>
-        <w:rPr>
-          <w:sz w:val="24"/>
-        </w:rPr>
-        <w:t xml:space="preserve"> our timing with each of our talking points. We </w:t>
-      </w:r>
-      <w:r>
-        <w:rPr>
-          <w:sz w:val="24"/>
-        </w:rPr>
-        <w:t xml:space="preserve">then </w:t>
-      </w:r>
-      <w:r>
-        <w:rPr>
-          <w:sz w:val="24"/>
-        </w:rPr>
-        <w:t>deliver</w:t>
-      </w:r>
-      <w:r>
-        <w:rPr>
-          <w:sz w:val="24"/>
-        </w:rPr>
-        <w:t>ed</w:t>
-      </w:r>
-      <w:r>
-        <w:rPr>
-          <w:sz w:val="24"/>
-        </w:rPr>
-        <w:t xml:space="preserve"> a concise and succinct presentation</w:t>
-      </w:r>
-      <w:r>
-        <w:rPr>
-          <w:sz w:val="24"/>
-        </w:rPr>
-        <w:t xml:space="preserve">. Last week focused on buttoning up the remaining milestones and assignments concerning our project. Ultimately, the work we planned for last week was simply wrapping everything that was necessary to close out the fall semester on a good note. </w:t>
+        <w:t>We are back from winter break this week so we had no work planned for last week.</w:t>
       </w:r>
     </w:p>
     <w:p>
@@ -586,30 +551,33 @@
           <w:szCs w:val="28"/>
         </w:rPr>
       </w:pPr>
-      <w:r>
+    </w:p>
+    <w:p>
+      <w:pPr>
+        <w:pStyle w:val="Heading1"/>
+        <w:jc w:val="left"/>
         <w:rPr>
           <w:smallCaps/>
           <w:sz w:val="28"/>
           <w:szCs w:val="28"/>
         </w:rPr>
-        <w:t>Work Completed</w:t>
-      </w:r>
-      <w:bookmarkEnd w:id="1"/>
+      </w:pPr>
       <w:r>
         <w:rPr>
           <w:smallCaps/>
           <w:sz w:val="28"/>
           <w:szCs w:val="28"/>
         </w:rPr>
-        <w:t xml:space="preserve"> </w:t>
-      </w:r>
+        <w:t>Work Completed</w:t>
+      </w:r>
+      <w:bookmarkEnd w:id="1"/>
       <w:r>
         <w:rPr>
           <w:smallCaps/>
           <w:sz w:val="28"/>
           <w:szCs w:val="28"/>
         </w:rPr>
-        <w:t xml:space="preserve">Last </w:t>
+        <w:t xml:space="preserve"> </w:t>
       </w:r>
       <w:r>
         <w:rPr>
@@ -617,52 +585,56 @@
           <w:sz w:val="28"/>
           <w:szCs w:val="28"/>
         </w:rPr>
-        <w:t>Week</w:t>
-      </w:r>
-    </w:p>
-    <w:p>
-      <w:pPr>
-        <w:rPr>
-          <w:sz w:val="24"/>
-        </w:rPr>
-      </w:pPr>
-      <w:bookmarkStart w:id="2" w:name="_Toc257128655"/>
-      <w:bookmarkStart w:id="3" w:name="_Hlk85990823"/>
-      <w:r>
-        <w:rPr>
-          <w:sz w:val="24"/>
-        </w:rPr>
-        <w:t xml:space="preserve">We </w:t>
-      </w:r>
-      <w:r>
-        <w:rPr>
-          <w:sz w:val="24"/>
-        </w:rPr>
-        <w:t xml:space="preserve">finalized our slides for our project summary presentation and then recorded and uploaded our video presentation to the google drive folder. Additionally, we finalized our requirements document and completed our project plan Gantt chart using free project management software called Click Up. We met one last time with Kirby our TA to discuss how to best wrap the end of the semester. We also updated the project sponsor letting him know that we are about to begin winter break and will be kicking off the spring semester with our high-level solution design. </w:t>
-      </w:r>
-    </w:p>
-    <w:bookmarkEnd w:id="3"/>
-    <w:p>
-      <w:pPr>
-        <w:pStyle w:val="Heading1"/>
-        <w:jc w:val="left"/>
+        <w:t xml:space="preserve">Last </w:t>
+      </w:r>
+      <w:r>
         <w:rPr>
           <w:smallCaps/>
           <w:sz w:val="28"/>
           <w:szCs w:val="28"/>
         </w:rPr>
-      </w:pPr>
+        <w:t>Week</w:t>
+      </w:r>
     </w:p>
     <w:p>
       <w:pPr>
-        <w:pStyle w:val="Heading1"/>
-        <w:jc w:val="left"/>
         <w:rPr>
           <w:smallCaps/>
           <w:sz w:val="28"/>
           <w:szCs w:val="28"/>
         </w:rPr>
       </w:pPr>
+      <w:bookmarkStart w:id="2" w:name="_Toc257128655"/>
+      <w:r>
+        <w:rPr>
+          <w:sz w:val="24"/>
+        </w:rPr>
+        <w:t xml:space="preserve">We are back from winter break this </w:t>
+      </w:r>
+      <w:r>
+        <w:rPr>
+          <w:sz w:val="24"/>
+        </w:rPr>
+        <w:t>week,</w:t>
+      </w:r>
+      <w:r>
+        <w:rPr>
+          <w:sz w:val="24"/>
+        </w:rPr>
+        <w:t xml:space="preserve"> so we had no work </w:t>
+      </w:r>
+      <w:r>
+        <w:rPr>
+          <w:sz w:val="24"/>
+        </w:rPr>
+        <w:t>completed</w:t>
+      </w:r>
+      <w:r>
+        <w:rPr>
+          <w:sz w:val="24"/>
+        </w:rPr>
+        <w:t xml:space="preserve"> last week.</w:t>
+      </w:r>
     </w:p>
     <w:p>
       <w:pPr>
@@ -674,29 +646,35 @@
           <w:szCs w:val="28"/>
         </w:rPr>
       </w:pPr>
-      <w:r>
+    </w:p>
+    <w:p>
+      <w:pPr>
+        <w:pStyle w:val="Heading1"/>
+        <w:jc w:val="left"/>
         <w:rPr>
           <w:smallCaps/>
           <w:sz w:val="28"/>
           <w:szCs w:val="28"/>
         </w:rPr>
-        <w:t>W</w:t>
-      </w:r>
-      <w:r>
+      </w:pPr>
+    </w:p>
+    <w:p>
+      <w:pPr>
+        <w:pStyle w:val="Heading1"/>
+        <w:jc w:val="left"/>
         <w:rPr>
           <w:smallCaps/>
           <w:sz w:val="28"/>
           <w:szCs w:val="28"/>
         </w:rPr>
-        <w:t xml:space="preserve">ork </w:t>
-      </w:r>
+      </w:pPr>
       <w:r>
         <w:rPr>
           <w:smallCaps/>
           <w:sz w:val="28"/>
           <w:szCs w:val="28"/>
         </w:rPr>
-        <w:t>Planned F</w:t>
+        <w:t>W</w:t>
       </w:r>
       <w:r>
         <w:rPr>
@@ -704,15 +682,31 @@
           <w:sz w:val="28"/>
           <w:szCs w:val="28"/>
         </w:rPr>
-        <w:t xml:space="preserve">or Next </w:t>
-      </w:r>
-      <w:bookmarkEnd w:id="2"/>
+        <w:t xml:space="preserve">ork </w:t>
+      </w:r>
       <w:r>
         <w:rPr>
           <w:smallCaps/>
           <w:sz w:val="28"/>
           <w:szCs w:val="28"/>
         </w:rPr>
+        <w:t>Planned F</w:t>
+      </w:r>
+      <w:r>
+        <w:rPr>
+          <w:smallCaps/>
+          <w:sz w:val="28"/>
+          <w:szCs w:val="28"/>
+        </w:rPr>
+        <w:t xml:space="preserve">or Next </w:t>
+      </w:r>
+      <w:bookmarkEnd w:id="2"/>
+      <w:r>
+        <w:rPr>
+          <w:smallCaps/>
+          <w:sz w:val="28"/>
+          <w:szCs w:val="28"/>
+        </w:rPr>
         <w:t>Week</w:t>
       </w:r>
     </w:p>
@@ -726,52 +720,36 @@
         <w:rPr>
           <w:sz w:val="24"/>
         </w:rPr>
-        <w:t xml:space="preserve">We </w:t>
-      </w:r>
-      <w:r>
+        <w:t xml:space="preserve">We already met once as a group and are planning to meet again. This semester everyone has new class times so we are trying to work out a new meeting time that works for everyone along with Kirby our TA’s schedule as well. </w:t>
+      </w:r>
+    </w:p>
+    <w:p>
+      <w:pPr>
         <w:rPr>
           <w:sz w:val="24"/>
         </w:rPr>
-        <w:t>do not have any work planned for next week because it is finals week and then winter break right after.</w:t>
-      </w:r>
+      </w:pPr>
+    </w:p>
+    <w:p>
       <w:r>
         <w:rPr>
           <w:sz w:val="24"/>
         </w:rPr>
-        <w:t xml:space="preserve"> </w:t>
+        <w:t xml:space="preserve">Additionally, we have finished getting our stack working we have been able to successfully install and configure Google Cirq, IBM Qiskit, and Vitis on both Linux and Window’s machine. We are currently doing a refresher and reviewing Qiskit, Cirq, and Vitis before we </w:t>
       </w:r>
       <w:r>
         <w:rPr>
           <w:sz w:val="24"/>
         </w:rPr>
-        <w:t xml:space="preserve">We will </w:t>
+        <w:t>begin</w:t>
       </w:r>
       <w:r>
         <w:rPr>
           <w:sz w:val="24"/>
         </w:rPr>
-        <w:t>begin</w:t>
-      </w:r>
-      <w:r>
-        <w:rPr>
-          <w:sz w:val="24"/>
-        </w:rPr>
-        <w:t xml:space="preserve"> our </w:t>
-      </w:r>
-      <w:r>
-        <w:rPr>
-          <w:sz w:val="24"/>
-        </w:rPr>
-        <w:t>high-level</w:t>
-      </w:r>
-      <w:r>
-        <w:rPr>
-          <w:sz w:val="24"/>
-        </w:rPr>
-        <w:t xml:space="preserve"> solution design as a soon as we return from winter break.</w:t>
+        <w:t xml:space="preserve"> prototyping our solution for the project.</w:t>
       </w:r>
     </w:p>
-    <w:p/>
     <w:p>
       <w:pPr>
         <w:rPr>
@@ -816,6 +794,39 @@
       <w:pPr>
         <w:rPr>
           <w:bCs/>
+        </w:rPr>
+      </w:pPr>
+    </w:p>
+    <w:p>
+      <w:pPr>
+        <w:pStyle w:val="Heading1"/>
+        <w:jc w:val="left"/>
+        <w:rPr>
+          <w:smallCaps/>
+          <w:sz w:val="28"/>
+          <w:szCs w:val="28"/>
+        </w:rPr>
+      </w:pPr>
+    </w:p>
+    <w:p>
+      <w:pPr>
+        <w:pStyle w:val="Heading1"/>
+        <w:jc w:val="left"/>
+        <w:rPr>
+          <w:smallCaps/>
+          <w:sz w:val="28"/>
+          <w:szCs w:val="28"/>
+        </w:rPr>
+      </w:pPr>
+    </w:p>
+    <w:p>
+      <w:pPr>
+        <w:pStyle w:val="Heading1"/>
+        <w:jc w:val="left"/>
+        <w:rPr>
+          <w:smallCaps/>
+          <w:sz w:val="28"/>
+          <w:szCs w:val="28"/>
         </w:rPr>
       </w:pPr>
     </w:p>
@@ -1316,7 +1327,7 @@
                 <w:sz w:val="24"/>
                 <w:szCs w:val="24"/>
               </w:rPr>
-              <w:t>Setup Vitas and Xilinx</w:t>
+              <w:t>Setup Vitas</w:t>
             </w:r>
           </w:p>
         </w:tc>
@@ -1410,7 +1421,7 @@
                 <w:sz w:val="24"/>
                 <w:szCs w:val="24"/>
               </w:rPr>
-              <w:t>TBD</w:t>
+              <w:t>1/14/2021</w:t>
             </w:r>
           </w:p>
         </w:tc>
@@ -1430,7 +1441,7 @@
                 <w:sz w:val="24"/>
                 <w:szCs w:val="24"/>
               </w:rPr>
-              <w:t>Incomplete</w:t>
+              <w:t>Complete</w:t>
             </w:r>
           </w:p>
         </w:tc>
@@ -2109,7 +2120,7 @@
           <w:szCs w:val="28"/>
         </w:rPr>
       </w:pPr>
-      <w:bookmarkStart w:id="4" w:name="_Toc257128657"/>
+      <w:bookmarkStart w:id="3" w:name="_Toc257128657"/>
       <w:r>
         <w:rPr>
           <w:smallCaps/>
@@ -2126,7 +2137,7 @@
         </w:rPr>
         <w:t xml:space="preserve"> Change</w:t>
       </w:r>
-      <w:bookmarkEnd w:id="4"/>
+      <w:bookmarkEnd w:id="3"/>
       <w:r>
         <w:rPr>
           <w:smallCaps/>
@@ -2480,7 +2491,7 @@
         <w:rPr>
           <w:sz w:val="24"/>
         </w:rPr>
-        <w:t>3</w:t>
+        <w:t>2</w:t>
       </w:r>
       <w:r>
         <w:rPr>

</xml_diff>

<commit_message>
Push new status report to repo
</commit_message>
<xml_diff>
--- a/administration/status-reports/StatusReportTemplate.docx
+++ b/administration/status-reports/StatusReportTemplate.docx
@@ -104,7 +104,7 @@
           <w:sz w:val="28"/>
           <w:szCs w:val="28"/>
         </w:rPr>
-        <w:t>1</w:t>
+        <w:t>01</w:t>
       </w:r>
       <w:r>
         <w:rPr>
@@ -113,7 +113,7 @@
           <w:sz w:val="28"/>
           <w:szCs w:val="28"/>
         </w:rPr>
-        <w:t>2</w:t>
+        <w:t>/</w:t>
       </w:r>
       <w:r>
         <w:rPr>
@@ -122,7 +122,7 @@
           <w:sz w:val="28"/>
           <w:szCs w:val="28"/>
         </w:rPr>
-        <w:t>/</w:t>
+        <w:t>24</w:t>
       </w:r>
       <w:r>
         <w:rPr>
@@ -131,7 +131,7 @@
           <w:sz w:val="28"/>
           <w:szCs w:val="28"/>
         </w:rPr>
-        <w:t>06</w:t>
+        <w:t>/202</w:t>
       </w:r>
       <w:r>
         <w:rPr>
@@ -140,7 +140,7 @@
           <w:sz w:val="28"/>
           <w:szCs w:val="28"/>
         </w:rPr>
-        <w:t>/2021</w:t>
+        <w:t>2</w:t>
       </w:r>
     </w:p>
     <w:p>
@@ -526,7 +526,13 @@
         <w:rPr>
           <w:sz w:val="24"/>
         </w:rPr>
-        <w:t>We are back from winter break this week so we had no work planned for last week.</w:t>
+        <w:t xml:space="preserve">We </w:t>
+      </w:r>
+      <w:r>
+        <w:rPr>
+          <w:sz w:val="24"/>
+        </w:rPr>
+        <w:t>planned to figure out a new meeting time. The team has busy schedules with minimal overlap. We were also planning to do the last bit of development setup on all of the team’s computers.</w:t>
       </w:r>
     </w:p>
     <w:p>
@@ -609,31 +615,13 @@
         <w:rPr>
           <w:sz w:val="24"/>
         </w:rPr>
-        <w:t xml:space="preserve">We are back from winter break this </w:t>
+        <w:t>We</w:t>
       </w:r>
       <w:r>
         <w:rPr>
           <w:sz w:val="24"/>
         </w:rPr>
-        <w:t>week,</w:t>
-      </w:r>
-      <w:r>
-        <w:rPr>
-          <w:sz w:val="24"/>
-        </w:rPr>
-        <w:t xml:space="preserve"> so we had no work </w:t>
-      </w:r>
-      <w:r>
-        <w:rPr>
-          <w:sz w:val="24"/>
-        </w:rPr>
-        <w:t>completed</w:t>
-      </w:r>
-      <w:r>
-        <w:rPr>
-          <w:sz w:val="24"/>
-        </w:rPr>
-        <w:t xml:space="preserve"> last week.</w:t>
+        <w:t xml:space="preserve"> identified a new meeting time that works for everyone on the team, Kirby, and the project sponsor. Out new meeting time is Friday’s at 16:30. Additionally, we completed our installations of Cirq, Qiskit, and Vitis. </w:t>
       </w:r>
     </w:p>
     <w:p>
@@ -711,43 +699,17 @@
       </w:r>
     </w:p>
     <w:p>
-      <w:pPr>
+      <w:r>
         <w:rPr>
           <w:sz w:val="24"/>
         </w:rPr>
-      </w:pPr>
+        <w:t xml:space="preserve">We </w:t>
+      </w:r>
       <w:r>
         <w:rPr>
           <w:sz w:val="24"/>
         </w:rPr>
-        <w:t xml:space="preserve">We already met once as a group and are planning to meet again. This semester everyone has new class times so we are trying to work out a new meeting time that works for everyone along with Kirby our TA’s schedule as well. </w:t>
-      </w:r>
-    </w:p>
-    <w:p>
-      <w:pPr>
-        <w:rPr>
-          <w:sz w:val="24"/>
-        </w:rPr>
-      </w:pPr>
-    </w:p>
-    <w:p>
-      <w:r>
-        <w:rPr>
-          <w:sz w:val="24"/>
-        </w:rPr>
-        <w:t xml:space="preserve">Additionally, we have finished getting our stack working we have been able to successfully install and configure Google Cirq, IBM Qiskit, and Vitis on both Linux and Window’s machine. We are currently doing a refresher and reviewing Qiskit, Cirq, and Vitis before we </w:t>
-      </w:r>
-      <w:r>
-        <w:rPr>
-          <w:sz w:val="24"/>
-        </w:rPr>
-        <w:t>begin</w:t>
-      </w:r>
-      <w:r>
-        <w:rPr>
-          <w:sz w:val="24"/>
-        </w:rPr>
-        <w:t xml:space="preserve"> prototyping our solution for the project.</w:t>
+        <w:t>are now ready to begin our solution design. We have obtained the dataset we will be using for the project and made it available to every team member. Additionally we are going to get together and begin a UML solution design diagram as we start laying the groundwork for our project and solution implementation.</w:t>
       </w:r>
     </w:p>
     <w:p>

</xml_diff>

<commit_message>
Update timesheets and create new weekly status report
</commit_message>
<xml_diff>
--- a/administration/status-reports/StatusReportTemplate.docx
+++ b/administration/status-reports/StatusReportTemplate.docx
@@ -122,7 +122,7 @@
           <w:sz w:val="28"/>
           <w:szCs w:val="28"/>
         </w:rPr>
-        <w:t>24</w:t>
+        <w:t>31</w:t>
       </w:r>
       <w:r>
         <w:rPr>
@@ -515,26 +515,49 @@
       </w:r>
     </w:p>
     <w:p>
-      <w:pPr>
+      <w:r>
+        <w:rPr>
+          <w:sz w:val="24"/>
+        </w:rPr>
+        <w:t xml:space="preserve">We have obtained the dataset we will be using for the project and made it available to every team member. </w:t>
+      </w:r>
+      <w:r>
+        <w:rPr>
+          <w:sz w:val="24"/>
+        </w:rPr>
+        <w:t>Additionally,</w:t>
+      </w:r>
+      <w:r>
+        <w:rPr>
+          <w:sz w:val="24"/>
+        </w:rPr>
+        <w:t xml:space="preserve"> we are </w:t>
+      </w:r>
+      <w:r>
+        <w:rPr>
+          <w:sz w:val="24"/>
+        </w:rPr>
+        <w:t>planning our</w:t>
+      </w:r>
+      <w:r>
+        <w:rPr>
+          <w:sz w:val="24"/>
+        </w:rPr>
+        <w:t xml:space="preserve"> UML solution design diagram as we start laying the groundwork for our project and solution implementation.</w:t>
+      </w:r>
+    </w:p>
+    <w:p>
+      <w:pPr>
+        <w:pStyle w:val="Heading1"/>
+        <w:jc w:val="left"/>
         <w:rPr>
           <w:smallCaps/>
           <w:sz w:val="28"/>
           <w:szCs w:val="28"/>
         </w:rPr>
       </w:pPr>
-      <w:r>
-        <w:rPr>
-          <w:sz w:val="24"/>
-        </w:rPr>
-        <w:t xml:space="preserve">We </w:t>
-      </w:r>
-      <w:r>
-        <w:rPr>
-          <w:sz w:val="24"/>
-        </w:rPr>
-        <w:t>planned to figure out a new meeting time. The team has busy schedules with minimal overlap. We were also planning to do the last bit of development setup on all of the team’s computers.</w:t>
-      </w:r>
     </w:p>
+    <w:p/>
     <w:p>
       <w:pPr>
         <w:pStyle w:val="Heading1"/>
@@ -546,7 +569,6 @@
         </w:rPr>
       </w:pPr>
     </w:p>
-    <w:p/>
     <w:p>
       <w:pPr>
         <w:pStyle w:val="Heading1"/>
@@ -557,33 +579,30 @@
           <w:szCs w:val="28"/>
         </w:rPr>
       </w:pPr>
-    </w:p>
-    <w:p>
-      <w:pPr>
-        <w:pStyle w:val="Heading1"/>
-        <w:jc w:val="left"/>
+      <w:r>
         <w:rPr>
           <w:smallCaps/>
           <w:sz w:val="28"/>
           <w:szCs w:val="28"/>
         </w:rPr>
-      </w:pPr>
+        <w:t>Work Completed</w:t>
+      </w:r>
+      <w:bookmarkEnd w:id="1"/>
       <w:r>
         <w:rPr>
           <w:smallCaps/>
           <w:sz w:val="28"/>
           <w:szCs w:val="28"/>
         </w:rPr>
-        <w:t>Work Completed</w:t>
-      </w:r>
-      <w:bookmarkEnd w:id="1"/>
+        <w:t xml:space="preserve"> </w:t>
+      </w:r>
       <w:r>
         <w:rPr>
           <w:smallCaps/>
           <w:sz w:val="28"/>
           <w:szCs w:val="28"/>
         </w:rPr>
-        <w:t xml:space="preserve"> </w:t>
+        <w:t xml:space="preserve">Last </w:t>
       </w:r>
       <w:r>
         <w:rPr>
@@ -591,38 +610,35 @@
           <w:sz w:val="28"/>
           <w:szCs w:val="28"/>
         </w:rPr>
-        <w:t xml:space="preserve">Last </w:t>
-      </w:r>
-      <w:r>
+        <w:t>Week</w:t>
+      </w:r>
+    </w:p>
+    <w:p>
+      <w:pPr>
         <w:rPr>
           <w:smallCaps/>
           <w:sz w:val="28"/>
           <w:szCs w:val="28"/>
         </w:rPr>
-        <w:t>Week</w:t>
+      </w:pPr>
+      <w:bookmarkStart w:id="2" w:name="_Toc257128655"/>
+      <w:r>
+        <w:rPr>
+          <w:sz w:val="24"/>
+        </w:rPr>
+        <w:t>We met with Kirby and decided to split into two larger teams instead of pairing off. This way we can have one team working on the classical ML model and another team working on the Quantum ML model. We also finalized the development environments team-wide.</w:t>
       </w:r>
     </w:p>
     <w:p>
       <w:pPr>
+        <w:pStyle w:val="Heading1"/>
+        <w:jc w:val="left"/>
         <w:rPr>
           <w:smallCaps/>
           <w:sz w:val="28"/>
           <w:szCs w:val="28"/>
         </w:rPr>
       </w:pPr>
-      <w:bookmarkStart w:id="2" w:name="_Toc257128655"/>
-      <w:r>
-        <w:rPr>
-          <w:sz w:val="24"/>
-        </w:rPr>
-        <w:t>We</w:t>
-      </w:r>
-      <w:r>
-        <w:rPr>
-          <w:sz w:val="24"/>
-        </w:rPr>
-        <w:t xml:space="preserve"> identified a new meeting time that works for everyone on the team, Kirby, and the project sponsor. Out new meeting time is Friday’s at 16:30. Additionally, we completed our installations of Cirq, Qiskit, and Vitis. </w:t>
-      </w:r>
     </w:p>
     <w:p>
       <w:pPr>
@@ -645,24 +661,21 @@
           <w:szCs w:val="28"/>
         </w:rPr>
       </w:pPr>
-    </w:p>
-    <w:p>
-      <w:pPr>
-        <w:pStyle w:val="Heading1"/>
-        <w:jc w:val="left"/>
+      <w:r>
         <w:rPr>
           <w:smallCaps/>
           <w:sz w:val="28"/>
           <w:szCs w:val="28"/>
         </w:rPr>
-      </w:pPr>
+        <w:t>W</w:t>
+      </w:r>
       <w:r>
         <w:rPr>
           <w:smallCaps/>
           <w:sz w:val="28"/>
           <w:szCs w:val="28"/>
         </w:rPr>
-        <w:t>W</w:t>
+        <w:t xml:space="preserve">ork </w:t>
       </w:r>
       <w:r>
         <w:rPr>
@@ -670,7 +683,7 @@
           <w:sz w:val="28"/>
           <w:szCs w:val="28"/>
         </w:rPr>
-        <w:t xml:space="preserve">ork </w:t>
+        <w:t>Planned F</w:t>
       </w:r>
       <w:r>
         <w:rPr>
@@ -678,23 +691,15 @@
           <w:sz w:val="28"/>
           <w:szCs w:val="28"/>
         </w:rPr>
-        <w:t>Planned F</w:t>
-      </w:r>
+        <w:t xml:space="preserve">or Next </w:t>
+      </w:r>
+      <w:bookmarkEnd w:id="2"/>
       <w:r>
         <w:rPr>
           <w:smallCaps/>
           <w:sz w:val="28"/>
           <w:szCs w:val="28"/>
         </w:rPr>
-        <w:t xml:space="preserve">or Next </w:t>
-      </w:r>
-      <w:bookmarkEnd w:id="2"/>
-      <w:r>
-        <w:rPr>
-          <w:smallCaps/>
-          <w:sz w:val="28"/>
-          <w:szCs w:val="28"/>
-        </w:rPr>
         <w:t>Week</w:t>
       </w:r>
     </w:p>
@@ -703,13 +708,7 @@
         <w:rPr>
           <w:sz w:val="24"/>
         </w:rPr>
-        <w:t xml:space="preserve">We </w:t>
-      </w:r>
-      <w:r>
-        <w:rPr>
-          <w:sz w:val="24"/>
-        </w:rPr>
-        <w:t>are now ready to begin our solution design. We have obtained the dataset we will be using for the project and made it available to every team member. Additionally we are going to get together and begin a UML solution design diagram as we start laying the groundwork for our project and solution implementation.</w:t>
+        <w:t>We are going to start digging into our data as well as continuing our solution design. Now that we have two teams, one for each model, we will begin working on a high level solution design for both the classical ML model and the Quantum ML model.</w:t>
       </w:r>
     </w:p>
     <w:p>

</xml_diff>

<commit_message>
Push weekly status report to repo
</commit_message>
<xml_diff>
--- a/administration/status-reports/StatusReportTemplate.docx
+++ b/administration/status-reports/StatusReportTemplate.docx
@@ -104,7 +104,7 @@
           <w:sz w:val="28"/>
           <w:szCs w:val="28"/>
         </w:rPr>
-        <w:t>01</w:t>
+        <w:t>0</w:t>
       </w:r>
       <w:r>
         <w:rPr>
@@ -113,7 +113,7 @@
           <w:sz w:val="28"/>
           <w:szCs w:val="28"/>
         </w:rPr>
-        <w:t>/</w:t>
+        <w:t>2</w:t>
       </w:r>
       <w:r>
         <w:rPr>
@@ -122,7 +122,7 @@
           <w:sz w:val="28"/>
           <w:szCs w:val="28"/>
         </w:rPr>
-        <w:t>31</w:t>
+        <w:t>/</w:t>
       </w:r>
       <w:r>
         <w:rPr>
@@ -131,7 +131,7 @@
           <w:sz w:val="28"/>
           <w:szCs w:val="28"/>
         </w:rPr>
-        <w:t>/202</w:t>
+        <w:t>06</w:t>
       </w:r>
       <w:r>
         <w:rPr>
@@ -140,26 +140,17 @@
           <w:sz w:val="28"/>
           <w:szCs w:val="28"/>
         </w:rPr>
-        <w:t>2</w:t>
-      </w:r>
-    </w:p>
-    <w:p>
-      <w:pPr>
-        <w:rPr>
-          <w:sz w:val="24"/>
-        </w:rPr>
-      </w:pPr>
-    </w:p>
-    <w:p>
-      <w:pPr>
+        <w:t>/202</w:t>
+      </w:r>
+      <w:r>
         <w:rPr>
           <w:b/>
           <w:smallCaps/>
           <w:sz w:val="28"/>
           <w:szCs w:val="28"/>
         </w:rPr>
-      </w:pPr>
-      <w:bookmarkStart w:id="0" w:name="_Toc257128653"/>
+        <w:t>2</w:t>
+      </w:r>
     </w:p>
     <w:p>
       <w:pPr>
@@ -167,15 +158,24 @@
           <w:sz w:val="24"/>
         </w:rPr>
       </w:pPr>
-      <w:r>
+    </w:p>
+    <w:p>
+      <w:pPr>
         <w:rPr>
           <w:b/>
           <w:smallCaps/>
           <w:sz w:val="28"/>
           <w:szCs w:val="28"/>
         </w:rPr>
-        <w:t xml:space="preserve">Project </w:t>
-      </w:r>
+      </w:pPr>
+      <w:bookmarkStart w:id="0" w:name="_Toc257128653"/>
+    </w:p>
+    <w:p>
+      <w:pPr>
+        <w:rPr>
+          <w:sz w:val="24"/>
+        </w:rPr>
+      </w:pPr>
       <w:r>
         <w:rPr>
           <w:b/>
@@ -183,9 +183,8 @@
           <w:sz w:val="28"/>
           <w:szCs w:val="28"/>
         </w:rPr>
-        <w:t xml:space="preserve">Status </w:t>
-      </w:r>
-      <w:bookmarkEnd w:id="0"/>
+        <w:t xml:space="preserve">Project </w:t>
+      </w:r>
       <w:r>
         <w:rPr>
           <w:b/>
@@ -193,8 +192,9 @@
           <w:sz w:val="28"/>
           <w:szCs w:val="28"/>
         </w:rPr>
-        <w:t>Summary</w:t>
-      </w:r>
+        <w:t xml:space="preserve">Status </w:t>
+      </w:r>
+      <w:bookmarkEnd w:id="0"/>
       <w:r>
         <w:rPr>
           <w:b/>
@@ -202,10 +202,11 @@
           <w:sz w:val="28"/>
           <w:szCs w:val="28"/>
         </w:rPr>
-        <w:tab/>
-      </w:r>
-      <w:r>
-        <w:rPr>
+        <w:t>Summary</w:t>
+      </w:r>
+      <w:r>
+        <w:rPr>
+          <w:b/>
           <w:smallCaps/>
           <w:sz w:val="28"/>
           <w:szCs w:val="28"/>
@@ -214,6 +215,14 @@
       </w:r>
       <w:r>
         <w:rPr>
+          <w:smallCaps/>
+          <w:sz w:val="28"/>
+          <w:szCs w:val="28"/>
+        </w:rPr>
+        <w:tab/>
+      </w:r>
+      <w:r>
+        <w:rPr>
           <w:sz w:val="24"/>
         </w:rPr>
         <w:t>Percent Complete:</w:t>
@@ -228,13 +237,7 @@
         <w:rPr>
           <w:sz w:val="24"/>
         </w:rPr>
-        <w:t>1</w:t>
-      </w:r>
-      <w:r>
-        <w:rPr>
-          <w:sz w:val="24"/>
-        </w:rPr>
-        <w:t>5</w:t>
+        <w:t>20</w:t>
       </w:r>
       <w:r>
         <w:rPr>
@@ -519,31 +522,37 @@
         <w:rPr>
           <w:sz w:val="24"/>
         </w:rPr>
-        <w:t xml:space="preserve">We have obtained the dataset we will be using for the project and made it available to every team member. </w:t>
+        <w:t>We start</w:t>
       </w:r>
       <w:r>
         <w:rPr>
           <w:sz w:val="24"/>
         </w:rPr>
-        <w:t>Additionally,</w:t>
+        <w:t>ed</w:t>
       </w:r>
       <w:r>
         <w:rPr>
           <w:sz w:val="24"/>
         </w:rPr>
-        <w:t xml:space="preserve"> we are </w:t>
+        <w:t xml:space="preserve"> digging into our data as well as continuing our solution design. Now that we have two teams, one for each model, we will begin working on a high</w:t>
       </w:r>
       <w:r>
         <w:rPr>
           <w:sz w:val="24"/>
         </w:rPr>
-        <w:t>planning our</w:t>
+        <w:t>-</w:t>
       </w:r>
       <w:r>
         <w:rPr>
           <w:sz w:val="24"/>
         </w:rPr>
-        <w:t xml:space="preserve"> UML solution design diagram as we start laying the groundwork for our project and solution implementation.</w:t>
+        <w:t>level solution design for both the classical ML model and the Quantum ML model.</w:t>
+      </w:r>
+      <w:r>
+        <w:rPr>
+          <w:sz w:val="24"/>
+        </w:rPr>
+        <w:t xml:space="preserve"> We also worked out a solution for running the models (once trained) on the Vitis Emulator.</w:t>
       </w:r>
     </w:p>
     <w:p>
@@ -626,7 +635,39 @@
         <w:rPr>
           <w:sz w:val="24"/>
         </w:rPr>
-        <w:t>We met with Kirby and decided to split into two larger teams instead of pairing off. This way we can have one team working on the classical ML model and another team working on the Quantum ML model. We also finalized the development environments team-wide.</w:t>
+        <w:t xml:space="preserve">We </w:t>
+      </w:r>
+      <w:r>
+        <w:rPr>
+          <w:sz w:val="24"/>
+        </w:rPr>
+        <w:t xml:space="preserve">now have two </w:t>
+      </w:r>
+      <w:r>
+        <w:rPr>
+          <w:sz w:val="24"/>
+        </w:rPr>
+        <w:t>teams,</w:t>
+      </w:r>
+      <w:r>
+        <w:rPr>
+          <w:sz w:val="24"/>
+        </w:rPr>
+        <w:t xml:space="preserve"> and each team is becoming more familiar with their data as we decide which dataset to use in our model training. We continue to work on the high-level solution design as well. We also came up with a solution to run our models for inference on the Vitis emulator. Since the board simulators are only available on </w:t>
+      </w:r>
+      <w:proofErr w:type="gramStart"/>
+      <w:r>
+        <w:rPr>
+          <w:sz w:val="24"/>
+        </w:rPr>
+        <w:t>Linux</w:t>
+      </w:r>
+      <w:proofErr w:type="gramEnd"/>
+      <w:r>
+        <w:rPr>
+          <w:sz w:val="24"/>
+        </w:rPr>
+        <w:t xml:space="preserve"> we will be training the models, and once the models are trained moving them to the Linux laptop to run on the emulator. </w:t>
       </w:r>
     </w:p>
     <w:p>
@@ -708,24 +749,42 @@
         <w:rPr>
           <w:sz w:val="24"/>
         </w:rPr>
-        <w:t>We are going to start digging into our data as well as continuing our solution design. Now that we have two teams, one for each model, we will begin working on a high level solution design for both the classical ML model and the Quantum ML model.</w:t>
-      </w:r>
-    </w:p>
-    <w:p>
-      <w:pPr>
-        <w:rPr>
-          <w:bCs/>
+        <w:t xml:space="preserve">Each team will continue to work together to familiarize themselves with their respective development environments now that everyone has their machines </w:t>
+      </w:r>
+      <w:proofErr w:type="gramStart"/>
+      <w:r>
+        <w:rPr>
           <w:sz w:val="24"/>
         </w:rPr>
-      </w:pPr>
-    </w:p>
-    <w:p>
-      <w:pPr>
-        <w:rPr>
-          <w:bCs/>
+        <w:t>setup</w:t>
+      </w:r>
+      <w:proofErr w:type="gramEnd"/>
+      <w:r>
+        <w:rPr>
           <w:sz w:val="24"/>
         </w:rPr>
-      </w:pPr>
+        <w:t xml:space="preserve"> and we have a solution for </w:t>
+      </w:r>
+      <w:r>
+        <w:rPr>
+          <w:sz w:val="24"/>
+        </w:rPr>
+        <w:t xml:space="preserve">running models on the emulator. We are also going to continue working on our </w:t>
+      </w:r>
+      <w:proofErr w:type="gramStart"/>
+      <w:r>
+        <w:rPr>
+          <w:sz w:val="24"/>
+        </w:rPr>
+        <w:t>high level</w:t>
+      </w:r>
+      <w:proofErr w:type="gramEnd"/>
+      <w:r>
+        <w:rPr>
+          <w:sz w:val="24"/>
+        </w:rPr>
+        <w:t xml:space="preserve"> solution design.</w:t>
+      </w:r>
     </w:p>
     <w:p>
       <w:pPr>
@@ -1403,6 +1462,129 @@
                 <w:szCs w:val="24"/>
               </w:rPr>
               <w:t>Complete</w:t>
+            </w:r>
+          </w:p>
+        </w:tc>
+      </w:tr>
+      <w:tr>
+        <w:tc>
+          <w:tcPr>
+            <w:tcW w:w="2880" w:type="dxa"/>
+          </w:tcPr>
+          <w:p>
+            <w:pPr>
+              <w:rPr>
+                <w:sz w:val="24"/>
+                <w:szCs w:val="24"/>
+              </w:rPr>
+            </w:pPr>
+            <w:r>
+              <w:rPr>
+                <w:sz w:val="24"/>
+                <w:szCs w:val="24"/>
+              </w:rPr>
+              <w:t>UML Solution Design</w:t>
+            </w:r>
+          </w:p>
+        </w:tc>
+        <w:tc>
+          <w:tcPr>
+            <w:tcW w:w="1317" w:type="dxa"/>
+          </w:tcPr>
+          <w:p>
+            <w:pPr>
+              <w:rPr>
+                <w:sz w:val="24"/>
+                <w:szCs w:val="24"/>
+              </w:rPr>
+            </w:pPr>
+            <w:r>
+              <w:rPr>
+                <w:sz w:val="24"/>
+                <w:szCs w:val="24"/>
+              </w:rPr>
+              <w:t>008</w:t>
+            </w:r>
+          </w:p>
+        </w:tc>
+        <w:tc>
+          <w:tcPr>
+            <w:tcW w:w="1318" w:type="dxa"/>
+          </w:tcPr>
+          <w:p>
+            <w:pPr>
+              <w:rPr>
+                <w:sz w:val="24"/>
+                <w:szCs w:val="24"/>
+              </w:rPr>
+            </w:pPr>
+            <w:r>
+              <w:rPr>
+                <w:sz w:val="24"/>
+                <w:szCs w:val="24"/>
+              </w:rPr>
+              <w:t>01/31/2022</w:t>
+            </w:r>
+          </w:p>
+        </w:tc>
+        <w:tc>
+          <w:tcPr>
+            <w:tcW w:w="1317" w:type="dxa"/>
+          </w:tcPr>
+          <w:p>
+            <w:pPr>
+              <w:rPr>
+                <w:sz w:val="24"/>
+                <w:szCs w:val="24"/>
+              </w:rPr>
+            </w:pPr>
+            <w:r>
+              <w:rPr>
+                <w:sz w:val="24"/>
+                <w:szCs w:val="24"/>
+              </w:rPr>
+              <w:t>02/18/2022</w:t>
+            </w:r>
+          </w:p>
+        </w:tc>
+        <w:tc>
+          <w:tcPr>
+            <w:tcW w:w="1318" w:type="dxa"/>
+          </w:tcPr>
+          <w:p>
+            <w:pPr>
+              <w:jc w:val="center"/>
+              <w:rPr>
+                <w:sz w:val="24"/>
+                <w:szCs w:val="24"/>
+              </w:rPr>
+            </w:pPr>
+            <w:r>
+              <w:rPr>
+                <w:sz w:val="24"/>
+                <w:szCs w:val="24"/>
+              </w:rPr>
+              <w:t>TBD</w:t>
+            </w:r>
+          </w:p>
+        </w:tc>
+        <w:tc>
+          <w:tcPr>
+            <w:tcW w:w="1318" w:type="dxa"/>
+          </w:tcPr>
+          <w:p>
+            <w:pPr>
+              <w:rPr>
+                <w:sz w:val="24"/>
+                <w:szCs w:val="24"/>
+              </w:rPr>
+            </w:pPr>
+            <w:r>
+              <w:rPr>
+                <w:sz w:val="24"/>
+                <w:szCs w:val="24"/>
+              </w:rPr>
+              <w:t>Incomplete</w:t>
             </w:r>
           </w:p>
         </w:tc>

</xml_diff>

<commit_message>
Add weekly status report to repo
</commit_message>
<xml_diff>
--- a/administration/status-reports/StatusReportTemplate.docx
+++ b/administration/status-reports/StatusReportTemplate.docx
@@ -131,7 +131,7 @@
           <w:sz w:val="28"/>
           <w:szCs w:val="28"/>
         </w:rPr>
-        <w:t>06</w:t>
+        <w:t>11</w:t>
       </w:r>
       <w:r>
         <w:rPr>
@@ -237,7 +237,13 @@
         <w:rPr>
           <w:sz w:val="24"/>
         </w:rPr>
-        <w:t>20</w:t>
+        <w:t>2</w:t>
+      </w:r>
+      <w:r>
+        <w:rPr>
+          <w:sz w:val="24"/>
+        </w:rPr>
+        <w:t>5</w:t>
       </w:r>
       <w:r>
         <w:rPr>
@@ -468,13 +474,6 @@
     </w:p>
     <w:p>
       <w:pPr>
-        <w:rPr>
-          <w:sz w:val="24"/>
-        </w:rPr>
-      </w:pPr>
-    </w:p>
-    <w:p>
-      <w:pPr>
         <w:pStyle w:val="Heading1"/>
         <w:jc w:val="left"/>
         <w:rPr>
@@ -522,39 +521,34 @@
         <w:rPr>
           <w:sz w:val="24"/>
         </w:rPr>
-        <w:t>We start</w:t>
+        <w:t>Each team</w:t>
       </w:r>
       <w:r>
         <w:rPr>
           <w:sz w:val="24"/>
         </w:rPr>
-        <w:t>ed</w:t>
+        <w:t xml:space="preserve"> </w:t>
       </w:r>
       <w:r>
         <w:rPr>
           <w:sz w:val="24"/>
         </w:rPr>
-        <w:t xml:space="preserve"> digging into our data as well as continuing our solution design. Now that we have two teams, one for each model, we will begin working on a high</w:t>
+        <w:t>continue</w:t>
       </w:r>
       <w:r>
         <w:rPr>
           <w:sz w:val="24"/>
         </w:rPr>
-        <w:t>-</w:t>
+        <w:t>d</w:t>
       </w:r>
       <w:r>
         <w:rPr>
           <w:sz w:val="24"/>
         </w:rPr>
-        <w:t>level solution design for both the classical ML model and the Quantum ML model.</w:t>
-      </w:r>
-      <w:r>
-        <w:rPr>
-          <w:sz w:val="24"/>
-        </w:rPr>
-        <w:t xml:space="preserve"> We also worked out a solution for running the models (once trained) on the Vitis Emulator.</w:t>
+        <w:t xml:space="preserve"> to work together to familiarize themselves with their respective development environments now that everyone has their machines setup and we have a solution for running models on the emulator. We are also going to continue working on our high level solution design.</w:t>
       </w:r>
     </w:p>
+    <w:p/>
     <w:p>
       <w:pPr>
         <w:pStyle w:val="Heading1"/>
@@ -566,7 +560,6 @@
         </w:rPr>
       </w:pPr>
     </w:p>
-    <w:p/>
     <w:p>
       <w:pPr>
         <w:pStyle w:val="Heading1"/>
@@ -577,33 +570,30 @@
           <w:szCs w:val="28"/>
         </w:rPr>
       </w:pPr>
-    </w:p>
-    <w:p>
-      <w:pPr>
-        <w:pStyle w:val="Heading1"/>
-        <w:jc w:val="left"/>
+      <w:r>
         <w:rPr>
           <w:smallCaps/>
           <w:sz w:val="28"/>
           <w:szCs w:val="28"/>
         </w:rPr>
-      </w:pPr>
+        <w:t>Work Completed</w:t>
+      </w:r>
+      <w:bookmarkEnd w:id="1"/>
       <w:r>
         <w:rPr>
           <w:smallCaps/>
           <w:sz w:val="28"/>
           <w:szCs w:val="28"/>
         </w:rPr>
-        <w:t>Work Completed</w:t>
-      </w:r>
-      <w:bookmarkEnd w:id="1"/>
+        <w:t xml:space="preserve"> </w:t>
+      </w:r>
       <w:r>
         <w:rPr>
           <w:smallCaps/>
           <w:sz w:val="28"/>
           <w:szCs w:val="28"/>
         </w:rPr>
-        <w:t xml:space="preserve"> </w:t>
+        <w:t xml:space="preserve">Last </w:t>
       </w:r>
       <w:r>
         <w:rPr>
@@ -611,64 +601,65 @@
           <w:sz w:val="28"/>
           <w:szCs w:val="28"/>
         </w:rPr>
-        <w:t xml:space="preserve">Last </w:t>
-      </w:r>
-      <w:r>
+        <w:t>Week</w:t>
+      </w:r>
+    </w:p>
+    <w:p>
+      <w:pPr>
         <w:rPr>
           <w:smallCaps/>
           <w:sz w:val="28"/>
           <w:szCs w:val="28"/>
         </w:rPr>
-        <w:t>Week</w:t>
+      </w:pPr>
+      <w:bookmarkStart w:id="2" w:name="_Toc257128655"/>
+      <w:r>
+        <w:rPr>
+          <w:sz w:val="24"/>
+        </w:rPr>
+        <w:t xml:space="preserve">We </w:t>
+      </w:r>
+      <w:r>
+        <w:rPr>
+          <w:sz w:val="24"/>
+        </w:rPr>
+        <w:t xml:space="preserve">found that we were able to setup a full development environment using WSL2, Jupyter Lab, and a Python Virtual Environment. The team worked to build out the environment with all the dependencies such as Sci-kit learn, Keras, TensorFlow, Cirq, Qiskit, Pandas, Numpy, etc.. The team then encapsulated the environment using the python 3 venv tool. This allowed us to push the requirements to the repo and then install everything on everyone’s machines with minimal issues. Now everyone in the group has the same development environment, using the same tools, and the versions of the tools are all consistent across all machines and operating systems. Additionally, we also were able to push all of the CSV files to the git repository. Last, we made a Jupyter notebook with all of the CSV files loaded into </w:t>
+      </w:r>
+      <w:r>
+        <w:rPr>
+          <w:sz w:val="24"/>
+        </w:rPr>
+        <w:t>P</w:t>
+      </w:r>
+      <w:r>
+        <w:rPr>
+          <w:sz w:val="24"/>
+        </w:rPr>
+        <w:t xml:space="preserve">andas data frames. We are now </w:t>
+      </w:r>
+      <w:r>
+        <w:rPr>
+          <w:sz w:val="24"/>
+        </w:rPr>
+        <w:t>able</w:t>
+      </w:r>
+      <w:r>
+        <w:rPr>
+          <w:sz w:val="24"/>
+        </w:rPr>
+        <w:t xml:space="preserve"> to finish our high-level solution design and begin coding. </w:t>
       </w:r>
     </w:p>
     <w:p>
       <w:pPr>
+        <w:pStyle w:val="Heading1"/>
+        <w:jc w:val="left"/>
         <w:rPr>
           <w:smallCaps/>
           <w:sz w:val="28"/>
           <w:szCs w:val="28"/>
         </w:rPr>
       </w:pPr>
-      <w:bookmarkStart w:id="2" w:name="_Toc257128655"/>
-      <w:r>
-        <w:rPr>
-          <w:sz w:val="24"/>
-        </w:rPr>
-        <w:t xml:space="preserve">We </w:t>
-      </w:r>
-      <w:r>
-        <w:rPr>
-          <w:sz w:val="24"/>
-        </w:rPr>
-        <w:t xml:space="preserve">now have two </w:t>
-      </w:r>
-      <w:r>
-        <w:rPr>
-          <w:sz w:val="24"/>
-        </w:rPr>
-        <w:t>teams,</w:t>
-      </w:r>
-      <w:r>
-        <w:rPr>
-          <w:sz w:val="24"/>
-        </w:rPr>
-        <w:t xml:space="preserve"> and each team is becoming more familiar with their data as we decide which dataset to use in our model training. We continue to work on the high-level solution design as well. We also came up with a solution to run our models for inference on the Vitis emulator. Since the board simulators are only available on </w:t>
-      </w:r>
-      <w:proofErr w:type="gramStart"/>
-      <w:r>
-        <w:rPr>
-          <w:sz w:val="24"/>
-        </w:rPr>
-        <w:t>Linux</w:t>
-      </w:r>
-      <w:proofErr w:type="gramEnd"/>
-      <w:r>
-        <w:rPr>
-          <w:sz w:val="24"/>
-        </w:rPr>
-        <w:t xml:space="preserve"> we will be training the models, and once the models are trained moving them to the Linux laptop to run on the emulator. </w:t>
-      </w:r>
     </w:p>
     <w:p>
       <w:pPr>
@@ -691,24 +682,21 @@
           <w:szCs w:val="28"/>
         </w:rPr>
       </w:pPr>
-    </w:p>
-    <w:p>
-      <w:pPr>
-        <w:pStyle w:val="Heading1"/>
-        <w:jc w:val="left"/>
+      <w:r>
         <w:rPr>
           <w:smallCaps/>
           <w:sz w:val="28"/>
           <w:szCs w:val="28"/>
         </w:rPr>
-      </w:pPr>
+        <w:t>W</w:t>
+      </w:r>
       <w:r>
         <w:rPr>
           <w:smallCaps/>
           <w:sz w:val="28"/>
           <w:szCs w:val="28"/>
         </w:rPr>
-        <w:t>W</w:t>
+        <w:t xml:space="preserve">ork </w:t>
       </w:r>
       <w:r>
         <w:rPr>
@@ -716,7 +704,7 @@
           <w:sz w:val="28"/>
           <w:szCs w:val="28"/>
         </w:rPr>
-        <w:t xml:space="preserve">ork </w:t>
+        <w:t>Planned F</w:t>
       </w:r>
       <w:r>
         <w:rPr>
@@ -724,98 +712,56 @@
           <w:sz w:val="28"/>
           <w:szCs w:val="28"/>
         </w:rPr>
-        <w:t>Planned F</w:t>
-      </w:r>
+        <w:t xml:space="preserve">or Next </w:t>
+      </w:r>
+      <w:bookmarkEnd w:id="2"/>
       <w:r>
         <w:rPr>
           <w:smallCaps/>
           <w:sz w:val="28"/>
           <w:szCs w:val="28"/>
         </w:rPr>
-        <w:t xml:space="preserve">or Next </w:t>
-      </w:r>
-      <w:bookmarkEnd w:id="2"/>
-      <w:r>
+        <w:t>Week</w:t>
+      </w:r>
+    </w:p>
+    <w:p>
+      <w:pPr>
         <w:rPr>
           <w:smallCaps/>
           <w:sz w:val="28"/>
           <w:szCs w:val="28"/>
         </w:rPr>
-        <w:t>Week</w:t>
-      </w:r>
-    </w:p>
-    <w:p>
+      </w:pPr>
       <w:r>
         <w:rPr>
           <w:sz w:val="24"/>
         </w:rPr>
-        <w:t xml:space="preserve">Each team will continue to work together to familiarize themselves with their respective development environments now that everyone has their machines </w:t>
-      </w:r>
-      <w:proofErr w:type="gramStart"/>
+        <w:t xml:space="preserve">We </w:t>
+      </w:r>
       <w:r>
         <w:rPr>
           <w:sz w:val="24"/>
         </w:rPr>
-        <w:t>setup</w:t>
-      </w:r>
-      <w:proofErr w:type="gramEnd"/>
+        <w:t xml:space="preserve">will finish out our </w:t>
+      </w:r>
       <w:r>
         <w:rPr>
           <w:sz w:val="24"/>
         </w:rPr>
-        <w:t xml:space="preserve"> and we have a solution for </w:t>
+        <w:t>high-level</w:t>
       </w:r>
       <w:r>
         <w:rPr>
           <w:sz w:val="24"/>
         </w:rPr>
-        <w:t xml:space="preserve">running models on the emulator. We are also going to continue working on our </w:t>
-      </w:r>
-      <w:proofErr w:type="gramStart"/>
+        <w:t xml:space="preserve"> solution design for both the quantum and classical machine learning teams. We also plan to start coding and begin our implementation for the project.</w:t>
+      </w:r>
       <w:r>
         <w:rPr>
           <w:sz w:val="24"/>
         </w:rPr>
-        <w:t>high level</w:t>
-      </w:r>
-      <w:proofErr w:type="gramEnd"/>
-      <w:r>
-        <w:rPr>
-          <w:sz w:val="24"/>
-        </w:rPr>
-        <w:t xml:space="preserve"> solution design.</w:t>
-      </w:r>
-    </w:p>
-    <w:p>
-      <w:pPr>
-        <w:rPr>
-          <w:bCs/>
-          <w:sz w:val="24"/>
-        </w:rPr>
-      </w:pPr>
-    </w:p>
-    <w:p>
-      <w:pPr>
-        <w:rPr>
-          <w:bCs/>
-          <w:sz w:val="24"/>
-        </w:rPr>
-      </w:pPr>
-    </w:p>
-    <w:p>
-      <w:pPr>
-        <w:rPr>
-          <w:bCs/>
-          <w:sz w:val="24"/>
-        </w:rPr>
-      </w:pPr>
-    </w:p>
-    <w:p>
-      <w:pPr>
-        <w:rPr>
-          <w:bCs/>
-        </w:rPr>
-      </w:pPr>
+        <w:t xml:space="preserve"> The quantum team will begin their development with Google Cirq and IBM Qiskit. The classical ML team will begin their development using TensorFlow and other standard python machine learning tools.</w:t>
+      </w:r>
     </w:p>
     <w:p>
       <w:pPr>
@@ -827,45 +773,13 @@
           <w:szCs w:val="28"/>
         </w:rPr>
       </w:pPr>
-    </w:p>
-    <w:p>
-      <w:pPr>
-        <w:pStyle w:val="Heading1"/>
-        <w:jc w:val="left"/>
+      <w:r>
         <w:rPr>
           <w:smallCaps/>
           <w:sz w:val="28"/>
           <w:szCs w:val="28"/>
         </w:rPr>
-      </w:pPr>
-    </w:p>
-    <w:p>
-      <w:pPr>
-        <w:pStyle w:val="Heading1"/>
-        <w:jc w:val="left"/>
-        <w:rPr>
-          <w:smallCaps/>
-          <w:sz w:val="28"/>
-          <w:szCs w:val="28"/>
-        </w:rPr>
-      </w:pPr>
-    </w:p>
-    <w:p>
-      <w:pPr>
-        <w:pStyle w:val="Heading1"/>
-        <w:jc w:val="left"/>
-        <w:rPr>
-          <w:smallCaps/>
-          <w:sz w:val="28"/>
-          <w:szCs w:val="28"/>
-        </w:rPr>
-      </w:pPr>
-      <w:r>
-        <w:rPr>
-          <w:smallCaps/>
-          <w:sz w:val="28"/>
-          <w:szCs w:val="28"/>
-        </w:rPr>
+        <w:lastRenderedPageBreak/>
         <w:t xml:space="preserve">Open </w:t>
       </w:r>
       <w:r>
@@ -6669,7 +6583,6 @@
   <w:style w:type="character" w:default="1" w:styleId="DefaultParagraphFont">
     <w:name w:val="Default Paragraph Font"/>
     <w:uiPriority w:val="1"/>
-    <w:semiHidden/>
     <w:unhideWhenUsed/>
   </w:style>
   <w:style w:type="table" w:default="1" w:styleId="TableNormal">

</xml_diff>